<commit_message>
proces mde sem dal ven
</commit_message>
<xml_diff>
--- a/PRILOGE.docx
+++ b/PRILOGE.docx
@@ -1109,14 +1109,25 @@
                 <w:lang w:eastAsia="sl-SI"/>
               </w:rPr>
             </w:pPr>
-            <w:r>
-              <w:rPr>
-                <w:rFonts w:ascii="Times New Roman" w:eastAsia="Times New Roman" w:hAnsi="Times New Roman" w:cs="Times New Roman"/>
-                <w:sz w:val="14"/>
-                <w:szCs w:val="16"/>
-                <w:lang w:eastAsia="sl-SI"/>
-              </w:rPr>
-              <w:t>Unger in Novak (2011)</w:t>
+            <w:proofErr w:type="spellStart"/>
+            <w:r>
+              <w:rPr>
+                <w:rFonts w:ascii="Times New Roman" w:eastAsia="Times New Roman" w:hAnsi="Times New Roman" w:cs="Times New Roman"/>
+                <w:sz w:val="14"/>
+                <w:szCs w:val="16"/>
+                <w:lang w:eastAsia="sl-SI"/>
+              </w:rPr>
+              <w:t>Unger</w:t>
+            </w:r>
+            <w:proofErr w:type="spellEnd"/>
+            <w:r>
+              <w:rPr>
+                <w:rFonts w:ascii="Times New Roman" w:eastAsia="Times New Roman" w:hAnsi="Times New Roman" w:cs="Times New Roman"/>
+                <w:sz w:val="14"/>
+                <w:szCs w:val="16"/>
+                <w:lang w:eastAsia="sl-SI"/>
+              </w:rPr>
+              <w:t xml:space="preserve"> in Novak (2011)</w:t>
             </w:r>
           </w:p>
         </w:tc>
@@ -1497,7 +1508,27 @@
                 <w:szCs w:val="16"/>
                 <w:lang w:eastAsia="sl-SI"/>
               </w:rPr>
-              <w:t>Ramadan in Widyani (2013) lasten podroben</w:t>
+              <w:t xml:space="preserve">Ramadan in </w:t>
+            </w:r>
+            <w:proofErr w:type="spellStart"/>
+            <w:r>
+              <w:rPr>
+                <w:rFonts w:ascii="Times New Roman" w:eastAsia="Times New Roman" w:hAnsi="Times New Roman" w:cs="Times New Roman"/>
+                <w:sz w:val="14"/>
+                <w:szCs w:val="16"/>
+                <w:lang w:eastAsia="sl-SI"/>
+              </w:rPr>
+              <w:t>Widyani</w:t>
+            </w:r>
+            <w:proofErr w:type="spellEnd"/>
+            <w:r>
+              <w:rPr>
+                <w:rFonts w:ascii="Times New Roman" w:eastAsia="Times New Roman" w:hAnsi="Times New Roman" w:cs="Times New Roman"/>
+                <w:sz w:val="14"/>
+                <w:szCs w:val="16"/>
+                <w:lang w:eastAsia="sl-SI"/>
+              </w:rPr>
+              <w:t xml:space="preserve"> (2013) lasten podroben</w:t>
             </w:r>
           </w:p>
         </w:tc>
@@ -1880,14 +1911,25 @@
                 <w:lang w:eastAsia="sl-SI"/>
               </w:rPr>
             </w:pPr>
-            <w:r>
-              <w:rPr>
-                <w:rFonts w:ascii="Times New Roman" w:eastAsia="Times New Roman" w:hAnsi="Times New Roman" w:cs="Times New Roman"/>
-                <w:sz w:val="14"/>
-                <w:szCs w:val="16"/>
-                <w:lang w:eastAsia="sl-SI"/>
-              </w:rPr>
-              <w:t>Bates (2004)</w:t>
+            <w:proofErr w:type="spellStart"/>
+            <w:r>
+              <w:rPr>
+                <w:rFonts w:ascii="Times New Roman" w:eastAsia="Times New Roman" w:hAnsi="Times New Roman" w:cs="Times New Roman"/>
+                <w:sz w:val="14"/>
+                <w:szCs w:val="16"/>
+                <w:lang w:eastAsia="sl-SI"/>
+              </w:rPr>
+              <w:t>Bates</w:t>
+            </w:r>
+            <w:proofErr w:type="spellEnd"/>
+            <w:r>
+              <w:rPr>
+                <w:rFonts w:ascii="Times New Roman" w:eastAsia="Times New Roman" w:hAnsi="Times New Roman" w:cs="Times New Roman"/>
+                <w:sz w:val="14"/>
+                <w:szCs w:val="16"/>
+                <w:lang w:eastAsia="sl-SI"/>
+              </w:rPr>
+              <w:t xml:space="preserve"> (2004)</w:t>
             </w:r>
           </w:p>
         </w:tc>
@@ -2309,14 +2351,45 @@
                 <w:lang w:eastAsia="sl-SI"/>
               </w:rPr>
             </w:pPr>
-            <w:r>
-              <w:rPr>
-                <w:rFonts w:ascii="Times New Roman" w:eastAsia="Times New Roman" w:hAnsi="Times New Roman" w:cs="Times New Roman"/>
-                <w:sz w:val="14"/>
-                <w:szCs w:val="16"/>
-                <w:lang w:eastAsia="sl-SI"/>
-              </w:rPr>
-              <w:t>Aslan in Balci (2015)</w:t>
+            <w:proofErr w:type="spellStart"/>
+            <w:r>
+              <w:rPr>
+                <w:rFonts w:ascii="Times New Roman" w:eastAsia="Times New Roman" w:hAnsi="Times New Roman" w:cs="Times New Roman"/>
+                <w:sz w:val="14"/>
+                <w:szCs w:val="16"/>
+                <w:lang w:eastAsia="sl-SI"/>
+              </w:rPr>
+              <w:t>Aslan</w:t>
+            </w:r>
+            <w:proofErr w:type="spellEnd"/>
+            <w:r>
+              <w:rPr>
+                <w:rFonts w:ascii="Times New Roman" w:eastAsia="Times New Roman" w:hAnsi="Times New Roman" w:cs="Times New Roman"/>
+                <w:sz w:val="14"/>
+                <w:szCs w:val="16"/>
+                <w:lang w:eastAsia="sl-SI"/>
+              </w:rPr>
+              <w:t xml:space="preserve"> in </w:t>
+            </w:r>
+            <w:proofErr w:type="spellStart"/>
+            <w:r>
+              <w:rPr>
+                <w:rFonts w:ascii="Times New Roman" w:eastAsia="Times New Roman" w:hAnsi="Times New Roman" w:cs="Times New Roman"/>
+                <w:sz w:val="14"/>
+                <w:szCs w:val="16"/>
+                <w:lang w:eastAsia="sl-SI"/>
+              </w:rPr>
+              <w:t>Balci</w:t>
+            </w:r>
+            <w:proofErr w:type="spellEnd"/>
+            <w:r>
+              <w:rPr>
+                <w:rFonts w:ascii="Times New Roman" w:eastAsia="Times New Roman" w:hAnsi="Times New Roman" w:cs="Times New Roman"/>
+                <w:sz w:val="14"/>
+                <w:szCs w:val="16"/>
+                <w:lang w:eastAsia="sl-SI"/>
+              </w:rPr>
+              <w:t xml:space="preserve"> (2015)</w:t>
             </w:r>
           </w:p>
         </w:tc>
@@ -3085,14 +3158,25 @@
                 <w:lang w:eastAsia="sl-SI"/>
               </w:rPr>
             </w:pPr>
-            <w:r>
-              <w:rPr>
-                <w:rFonts w:ascii="Times New Roman" w:eastAsia="Times New Roman" w:hAnsi="Times New Roman" w:cs="Times New Roman"/>
-                <w:sz w:val="14"/>
-                <w:szCs w:val="16"/>
-                <w:lang w:eastAsia="sl-SI"/>
-              </w:rPr>
-              <w:t>Fulleton (2014)</w:t>
+            <w:proofErr w:type="spellStart"/>
+            <w:r>
+              <w:rPr>
+                <w:rFonts w:ascii="Times New Roman" w:eastAsia="Times New Roman" w:hAnsi="Times New Roman" w:cs="Times New Roman"/>
+                <w:sz w:val="14"/>
+                <w:szCs w:val="16"/>
+                <w:lang w:eastAsia="sl-SI"/>
+              </w:rPr>
+              <w:t>Fulleton</w:t>
+            </w:r>
+            <w:proofErr w:type="spellEnd"/>
+            <w:r>
+              <w:rPr>
+                <w:rFonts w:ascii="Times New Roman" w:eastAsia="Times New Roman" w:hAnsi="Times New Roman" w:cs="Times New Roman"/>
+                <w:sz w:val="14"/>
+                <w:szCs w:val="16"/>
+                <w:lang w:eastAsia="sl-SI"/>
+              </w:rPr>
+              <w:t xml:space="preserve"> (2014)</w:t>
             </w:r>
           </w:p>
         </w:tc>
@@ -4256,14 +4340,25 @@
                 <w:lang w:eastAsia="sl-SI"/>
               </w:rPr>
             </w:pPr>
-            <w:r>
-              <w:rPr>
-                <w:rFonts w:ascii="Times New Roman" w:eastAsia="Times New Roman" w:hAnsi="Times New Roman" w:cs="Times New Roman"/>
-                <w:color w:val="000000"/>
-                <w:sz w:val="18"/>
-                <w:lang w:eastAsia="sl-SI"/>
-              </w:rPr>
-              <w:t>Bates (2004)</w:t>
+            <w:proofErr w:type="spellStart"/>
+            <w:r>
+              <w:rPr>
+                <w:rFonts w:ascii="Times New Roman" w:eastAsia="Times New Roman" w:hAnsi="Times New Roman" w:cs="Times New Roman"/>
+                <w:color w:val="000000"/>
+                <w:sz w:val="18"/>
+                <w:lang w:eastAsia="sl-SI"/>
+              </w:rPr>
+              <w:t>Bates</w:t>
+            </w:r>
+            <w:proofErr w:type="spellEnd"/>
+            <w:r>
+              <w:rPr>
+                <w:rFonts w:ascii="Times New Roman" w:eastAsia="Times New Roman" w:hAnsi="Times New Roman" w:cs="Times New Roman"/>
+                <w:color w:val="000000"/>
+                <w:sz w:val="18"/>
+                <w:lang w:eastAsia="sl-SI"/>
+              </w:rPr>
+              <w:t xml:space="preserve"> (2004)</w:t>
             </w:r>
           </w:p>
         </w:tc>
@@ -4599,14 +4694,25 @@
                 <w:lang w:eastAsia="sl-SI"/>
               </w:rPr>
             </w:pPr>
-            <w:r>
-              <w:rPr>
-                <w:rFonts w:ascii="Times New Roman" w:eastAsia="Times New Roman" w:hAnsi="Times New Roman" w:cs="Times New Roman"/>
-                <w:color w:val="000000"/>
-                <w:sz w:val="18"/>
-                <w:lang w:eastAsia="sl-SI"/>
-              </w:rPr>
-              <w:t>Rucker (2002)</w:t>
+            <w:proofErr w:type="spellStart"/>
+            <w:r>
+              <w:rPr>
+                <w:rFonts w:ascii="Times New Roman" w:eastAsia="Times New Roman" w:hAnsi="Times New Roman" w:cs="Times New Roman"/>
+                <w:color w:val="000000"/>
+                <w:sz w:val="18"/>
+                <w:lang w:eastAsia="sl-SI"/>
+              </w:rPr>
+              <w:t>Rucker</w:t>
+            </w:r>
+            <w:proofErr w:type="spellEnd"/>
+            <w:r>
+              <w:rPr>
+                <w:rFonts w:ascii="Times New Roman" w:eastAsia="Times New Roman" w:hAnsi="Times New Roman" w:cs="Times New Roman"/>
+                <w:color w:val="000000"/>
+                <w:sz w:val="18"/>
+                <w:lang w:eastAsia="sl-SI"/>
+              </w:rPr>
+              <w:t xml:space="preserve"> (2002)</w:t>
             </w:r>
           </w:p>
         </w:tc>
@@ -4924,14 +5030,25 @@
                 <w:lang w:eastAsia="sl-SI"/>
               </w:rPr>
             </w:pPr>
-            <w:r>
-              <w:rPr>
-                <w:rFonts w:ascii="Times New Roman" w:eastAsia="Times New Roman" w:hAnsi="Times New Roman" w:cs="Times New Roman"/>
-                <w:color w:val="000000"/>
-                <w:sz w:val="18"/>
-                <w:lang w:eastAsia="sl-SI"/>
-              </w:rPr>
-              <w:t>Schell (2008)</w:t>
+            <w:proofErr w:type="spellStart"/>
+            <w:r>
+              <w:rPr>
+                <w:rFonts w:ascii="Times New Roman" w:eastAsia="Times New Roman" w:hAnsi="Times New Roman" w:cs="Times New Roman"/>
+                <w:color w:val="000000"/>
+                <w:sz w:val="18"/>
+                <w:lang w:eastAsia="sl-SI"/>
+              </w:rPr>
+              <w:t>Schell</w:t>
+            </w:r>
+            <w:proofErr w:type="spellEnd"/>
+            <w:r>
+              <w:rPr>
+                <w:rFonts w:ascii="Times New Roman" w:eastAsia="Times New Roman" w:hAnsi="Times New Roman" w:cs="Times New Roman"/>
+                <w:color w:val="000000"/>
+                <w:sz w:val="18"/>
+                <w:lang w:eastAsia="sl-SI"/>
+              </w:rPr>
+              <w:t xml:space="preserve"> (2008)</w:t>
             </w:r>
           </w:p>
         </w:tc>
@@ -6317,7 +6434,21 @@
         <w:rPr>
           <w:rFonts w:ascii="Times New Roman" w:hAnsi="Times New Roman" w:cs="Times New Roman"/>
         </w:rPr>
-        <w:t xml:space="preserve">I. Overview </w:t>
+        <w:t xml:space="preserve">I. </w:t>
+      </w:r>
+      <w:proofErr w:type="spellStart"/>
+      <w:r>
+        <w:rPr>
+          <w:rFonts w:ascii="Times New Roman" w:hAnsi="Times New Roman" w:cs="Times New Roman"/>
+        </w:rPr>
+        <w:t>Overview</w:t>
+      </w:r>
+      <w:proofErr w:type="spellEnd"/>
+      <w:r>
+        <w:rPr>
+          <w:rFonts w:ascii="Times New Roman" w:hAnsi="Times New Roman" w:cs="Times New Roman"/>
+        </w:rPr>
+        <w:t xml:space="preserve"> </w:t>
       </w:r>
     </w:p>
     <w:p>
@@ -6335,7 +6466,21 @@
         <w:rPr>
           <w:rFonts w:ascii="Times New Roman" w:hAnsi="Times New Roman" w:cs="Times New Roman"/>
         </w:rPr>
-        <w:t xml:space="preserve">II. Game Mechanics </w:t>
+        <w:t xml:space="preserve">II. Game </w:t>
+      </w:r>
+      <w:proofErr w:type="spellStart"/>
+      <w:r>
+        <w:rPr>
+          <w:rFonts w:ascii="Times New Roman" w:hAnsi="Times New Roman" w:cs="Times New Roman"/>
+        </w:rPr>
+        <w:t>Mechanics</w:t>
+      </w:r>
+      <w:proofErr w:type="spellEnd"/>
+      <w:r>
+        <w:rPr>
+          <w:rFonts w:ascii="Times New Roman" w:hAnsi="Times New Roman" w:cs="Times New Roman"/>
+        </w:rPr>
+        <w:t xml:space="preserve"> </w:t>
       </w:r>
     </w:p>
     <w:p>
@@ -6349,11 +6494,19 @@
           <w:rFonts w:ascii="Times New Roman" w:hAnsi="Times New Roman" w:cs="Times New Roman"/>
         </w:rPr>
       </w:pPr>
-      <w:r>
-        <w:rPr>
-          <w:rFonts w:ascii="Times New Roman" w:hAnsi="Times New Roman" w:cs="Times New Roman"/>
-        </w:rPr>
-        <w:t>Overview . . . . . . . . . . . . . . . . . . . . . . . . . . . . . . . . . . . 540</w:t>
+      <w:proofErr w:type="spellStart"/>
+      <w:r>
+        <w:rPr>
+          <w:rFonts w:ascii="Times New Roman" w:hAnsi="Times New Roman" w:cs="Times New Roman"/>
+        </w:rPr>
+        <w:t>Overview</w:t>
+      </w:r>
+      <w:proofErr w:type="spellEnd"/>
+      <w:r>
+        <w:rPr>
+          <w:rFonts w:ascii="Times New Roman" w:hAnsi="Times New Roman" w:cs="Times New Roman"/>
+        </w:rPr>
+        <w:t xml:space="preserve"> . . . . . . . . . . . . . . . . . . . . . . . . . . . . . . . . . . . 540</w:t>
       </w:r>
     </w:p>
     <w:p>
@@ -6367,11 +6520,19 @@
           <w:rFonts w:ascii="Times New Roman" w:hAnsi="Times New Roman" w:cs="Times New Roman"/>
         </w:rPr>
       </w:pPr>
-      <w:r>
-        <w:rPr>
-          <w:rFonts w:ascii="Times New Roman" w:hAnsi="Times New Roman" w:cs="Times New Roman"/>
-        </w:rPr>
-        <w:t>Camera . . . . . . . . . . . . . . . . . . . . . . . . . . . . . . . . . . . 541</w:t>
+      <w:proofErr w:type="spellStart"/>
+      <w:r>
+        <w:rPr>
+          <w:rFonts w:ascii="Times New Roman" w:hAnsi="Times New Roman" w:cs="Times New Roman"/>
+        </w:rPr>
+        <w:t>Camera</w:t>
+      </w:r>
+      <w:proofErr w:type="spellEnd"/>
+      <w:r>
+        <w:rPr>
+          <w:rFonts w:ascii="Times New Roman" w:hAnsi="Times New Roman" w:cs="Times New Roman"/>
+        </w:rPr>
+        <w:t xml:space="preserve"> . . . . . . . . . . . . . . . . . . . . . . . . . . . . . . . . . . . 541</w:t>
       </w:r>
     </w:p>
     <w:p>
@@ -6403,11 +6564,47 @@
           <w:rFonts w:ascii="Times New Roman" w:hAnsi="Times New Roman" w:cs="Times New Roman"/>
         </w:rPr>
       </w:pPr>
-      <w:r>
-        <w:rPr>
-          <w:rFonts w:ascii="Times New Roman" w:hAnsi="Times New Roman" w:cs="Times New Roman"/>
-        </w:rPr>
-        <w:t>Replaying and Saving. . . . . . . . . . . . . . . . . . . . . . . . . . . . . . 542</w:t>
+      <w:proofErr w:type="spellStart"/>
+      <w:r>
+        <w:rPr>
+          <w:rFonts w:ascii="Times New Roman" w:hAnsi="Times New Roman" w:cs="Times New Roman"/>
+        </w:rPr>
+        <w:t>Replaying</w:t>
+      </w:r>
+      <w:proofErr w:type="spellEnd"/>
+      <w:r>
+        <w:rPr>
+          <w:rFonts w:ascii="Times New Roman" w:hAnsi="Times New Roman" w:cs="Times New Roman"/>
+        </w:rPr>
+        <w:t xml:space="preserve"> </w:t>
+      </w:r>
+      <w:proofErr w:type="spellStart"/>
+      <w:r>
+        <w:rPr>
+          <w:rFonts w:ascii="Times New Roman" w:hAnsi="Times New Roman" w:cs="Times New Roman"/>
+        </w:rPr>
+        <w:t>and</w:t>
+      </w:r>
+      <w:proofErr w:type="spellEnd"/>
+      <w:r>
+        <w:rPr>
+          <w:rFonts w:ascii="Times New Roman" w:hAnsi="Times New Roman" w:cs="Times New Roman"/>
+        </w:rPr>
+        <w:t xml:space="preserve"> </w:t>
+      </w:r>
+      <w:proofErr w:type="spellStart"/>
+      <w:r>
+        <w:rPr>
+          <w:rFonts w:ascii="Times New Roman" w:hAnsi="Times New Roman" w:cs="Times New Roman"/>
+        </w:rPr>
+        <w:t>Saving</w:t>
+      </w:r>
+      <w:proofErr w:type="spellEnd"/>
+      <w:r>
+        <w:rPr>
+          <w:rFonts w:ascii="Times New Roman" w:hAnsi="Times New Roman" w:cs="Times New Roman"/>
+        </w:rPr>
+        <w:t>. . . . . . . . . . . . . . . . . . . . . . . . . . . . . . 542</w:t>
       </w:r>
     </w:p>
     <w:p>
@@ -6421,11 +6618,33 @@
           <w:rFonts w:ascii="Times New Roman" w:hAnsi="Times New Roman" w:cs="Times New Roman"/>
         </w:rPr>
       </w:pPr>
-      <w:r>
-        <w:rPr>
-          <w:rFonts w:ascii="Times New Roman" w:hAnsi="Times New Roman" w:cs="Times New Roman"/>
-        </w:rPr>
-        <w:t>Control Summary. . . . . . . . . . . . . . . . . . . . . . . . . . . . . . . . 543</w:t>
+      <w:proofErr w:type="spellStart"/>
+      <w:r>
+        <w:rPr>
+          <w:rFonts w:ascii="Times New Roman" w:hAnsi="Times New Roman" w:cs="Times New Roman"/>
+        </w:rPr>
+        <w:t>Control</w:t>
+      </w:r>
+      <w:proofErr w:type="spellEnd"/>
+      <w:r>
+        <w:rPr>
+          <w:rFonts w:ascii="Times New Roman" w:hAnsi="Times New Roman" w:cs="Times New Roman"/>
+        </w:rPr>
+        <w:t xml:space="preserve"> </w:t>
+      </w:r>
+      <w:proofErr w:type="spellStart"/>
+      <w:r>
+        <w:rPr>
+          <w:rFonts w:ascii="Times New Roman" w:hAnsi="Times New Roman" w:cs="Times New Roman"/>
+        </w:rPr>
+        <w:t>Summary</w:t>
+      </w:r>
+      <w:proofErr w:type="spellEnd"/>
+      <w:r>
+        <w:rPr>
+          <w:rFonts w:ascii="Times New Roman" w:hAnsi="Times New Roman" w:cs="Times New Roman"/>
+        </w:rPr>
+        <w:t>. . . . . . . . . . . . . . . . . . . . . . . . . . . . . . . . 543</w:t>
       </w:r>
     </w:p>
     <w:p>
@@ -6443,7 +6662,21 @@
         <w:rPr>
           <w:rFonts w:ascii="Times New Roman" w:hAnsi="Times New Roman" w:cs="Times New Roman"/>
         </w:rPr>
-        <w:t>General Movement. . . . . . . . . . . . . . . . . . . . . . . . . . . . . . . 543</w:t>
+        <w:t xml:space="preserve">General </w:t>
+      </w:r>
+      <w:proofErr w:type="spellStart"/>
+      <w:r>
+        <w:rPr>
+          <w:rFonts w:ascii="Times New Roman" w:hAnsi="Times New Roman" w:cs="Times New Roman"/>
+        </w:rPr>
+        <w:t>Movement</w:t>
+      </w:r>
+      <w:proofErr w:type="spellEnd"/>
+      <w:r>
+        <w:rPr>
+          <w:rFonts w:ascii="Times New Roman" w:hAnsi="Times New Roman" w:cs="Times New Roman"/>
+        </w:rPr>
+        <w:t>. . . . . . . . . . . . . . . . . . . . . . . . . . . . . . . 543</w:t>
       </w:r>
     </w:p>
     <w:p>
@@ -6457,11 +6690,33 @@
           <w:rFonts w:ascii="Times New Roman" w:hAnsi="Times New Roman" w:cs="Times New Roman"/>
         </w:rPr>
       </w:pPr>
-      <w:r>
-        <w:rPr>
-          <w:rFonts w:ascii="Times New Roman" w:hAnsi="Times New Roman" w:cs="Times New Roman"/>
-        </w:rPr>
-        <w:t>Moving in a Direction . . . . . . . . . . . . . . . . . . . . . . . . . . 543</w:t>
+      <w:proofErr w:type="spellStart"/>
+      <w:r>
+        <w:rPr>
+          <w:rFonts w:ascii="Times New Roman" w:hAnsi="Times New Roman" w:cs="Times New Roman"/>
+        </w:rPr>
+        <w:t>Moving</w:t>
+      </w:r>
+      <w:proofErr w:type="spellEnd"/>
+      <w:r>
+        <w:rPr>
+          <w:rFonts w:ascii="Times New Roman" w:hAnsi="Times New Roman" w:cs="Times New Roman"/>
+        </w:rPr>
+        <w:t xml:space="preserve"> in a </w:t>
+      </w:r>
+      <w:proofErr w:type="spellStart"/>
+      <w:r>
+        <w:rPr>
+          <w:rFonts w:ascii="Times New Roman" w:hAnsi="Times New Roman" w:cs="Times New Roman"/>
+        </w:rPr>
+        <w:t>Direction</w:t>
+      </w:r>
+      <w:proofErr w:type="spellEnd"/>
+      <w:r>
+        <w:rPr>
+          <w:rFonts w:ascii="Times New Roman" w:hAnsi="Times New Roman" w:cs="Times New Roman"/>
+        </w:rPr>
+        <w:t xml:space="preserve"> . . . . . . . . . . . . . . . . . . . . . . . . . . 543</w:t>
       </w:r>
     </w:p>
     <w:p>
@@ -6475,11 +6730,47 @@
           <w:rFonts w:ascii="Times New Roman" w:hAnsi="Times New Roman" w:cs="Times New Roman"/>
         </w:rPr>
       </w:pPr>
-      <w:r>
-        <w:rPr>
-          <w:rFonts w:ascii="Times New Roman" w:hAnsi="Times New Roman" w:cs="Times New Roman"/>
-        </w:rPr>
-        <w:t>Variable Movement Speed . . . . . . . . . . . . . . . . . . . . . . . . 544</w:t>
+      <w:proofErr w:type="spellStart"/>
+      <w:r>
+        <w:rPr>
+          <w:rFonts w:ascii="Times New Roman" w:hAnsi="Times New Roman" w:cs="Times New Roman"/>
+        </w:rPr>
+        <w:t>Variable</w:t>
+      </w:r>
+      <w:proofErr w:type="spellEnd"/>
+      <w:r>
+        <w:rPr>
+          <w:rFonts w:ascii="Times New Roman" w:hAnsi="Times New Roman" w:cs="Times New Roman"/>
+        </w:rPr>
+        <w:t xml:space="preserve"> </w:t>
+      </w:r>
+      <w:proofErr w:type="spellStart"/>
+      <w:r>
+        <w:rPr>
+          <w:rFonts w:ascii="Times New Roman" w:hAnsi="Times New Roman" w:cs="Times New Roman"/>
+        </w:rPr>
+        <w:t>Movement</w:t>
+      </w:r>
+      <w:proofErr w:type="spellEnd"/>
+      <w:r>
+        <w:rPr>
+          <w:rFonts w:ascii="Times New Roman" w:hAnsi="Times New Roman" w:cs="Times New Roman"/>
+        </w:rPr>
+        <w:t xml:space="preserve"> </w:t>
+      </w:r>
+      <w:proofErr w:type="spellStart"/>
+      <w:r>
+        <w:rPr>
+          <w:rFonts w:ascii="Times New Roman" w:hAnsi="Times New Roman" w:cs="Times New Roman"/>
+        </w:rPr>
+        <w:t>Speed</w:t>
+      </w:r>
+      <w:proofErr w:type="spellEnd"/>
+      <w:r>
+        <w:rPr>
+          <w:rFonts w:ascii="Times New Roman" w:hAnsi="Times New Roman" w:cs="Times New Roman"/>
+        </w:rPr>
+        <w:t xml:space="preserve"> . . . . . . . . . . . . . . . . . . . . . . . . 544</w:t>
       </w:r>
     </w:p>
     <w:p>
@@ -6493,11 +6784,33 @@
           <w:rFonts w:ascii="Times New Roman" w:hAnsi="Times New Roman" w:cs="Times New Roman"/>
         </w:rPr>
       </w:pPr>
-      <w:r>
-        <w:rPr>
-          <w:rFonts w:ascii="Times New Roman" w:hAnsi="Times New Roman" w:cs="Times New Roman"/>
-        </w:rPr>
-        <w:t>Flying Movement. . . . . . . . . . . . . . . . . . . . . . . . . . . . . . . . 544</w:t>
+      <w:proofErr w:type="spellStart"/>
+      <w:r>
+        <w:rPr>
+          <w:rFonts w:ascii="Times New Roman" w:hAnsi="Times New Roman" w:cs="Times New Roman"/>
+        </w:rPr>
+        <w:t>Flying</w:t>
+      </w:r>
+      <w:proofErr w:type="spellEnd"/>
+      <w:r>
+        <w:rPr>
+          <w:rFonts w:ascii="Times New Roman" w:hAnsi="Times New Roman" w:cs="Times New Roman"/>
+        </w:rPr>
+        <w:t xml:space="preserve"> </w:t>
+      </w:r>
+      <w:proofErr w:type="spellStart"/>
+      <w:r>
+        <w:rPr>
+          <w:rFonts w:ascii="Times New Roman" w:hAnsi="Times New Roman" w:cs="Times New Roman"/>
+        </w:rPr>
+        <w:t>Movement</w:t>
+      </w:r>
+      <w:proofErr w:type="spellEnd"/>
+      <w:r>
+        <w:rPr>
+          <w:rFonts w:ascii="Times New Roman" w:hAnsi="Times New Roman" w:cs="Times New Roman"/>
+        </w:rPr>
+        <w:t>. . . . . . . . . . . . . . . . . . . . . . . . . . . . . . . . 544</w:t>
       </w:r>
     </w:p>
     <w:p>
@@ -6511,11 +6824,47 @@
           <w:rFonts w:ascii="Times New Roman" w:hAnsi="Times New Roman" w:cs="Times New Roman"/>
         </w:rPr>
       </w:pPr>
-      <w:r>
-        <w:rPr>
-          <w:rFonts w:ascii="Times New Roman" w:hAnsi="Times New Roman" w:cs="Times New Roman"/>
-        </w:rPr>
-        <w:t>Moving Up and Down . . . . . . . . . . . . . . . . . . . . . . . . . . 544</w:t>
+      <w:proofErr w:type="spellStart"/>
+      <w:r>
+        <w:rPr>
+          <w:rFonts w:ascii="Times New Roman" w:hAnsi="Times New Roman" w:cs="Times New Roman"/>
+        </w:rPr>
+        <w:t>Moving</w:t>
+      </w:r>
+      <w:proofErr w:type="spellEnd"/>
+      <w:r>
+        <w:rPr>
+          <w:rFonts w:ascii="Times New Roman" w:hAnsi="Times New Roman" w:cs="Times New Roman"/>
+        </w:rPr>
+        <w:t xml:space="preserve"> Up </w:t>
+      </w:r>
+      <w:proofErr w:type="spellStart"/>
+      <w:r>
+        <w:rPr>
+          <w:rFonts w:ascii="Times New Roman" w:hAnsi="Times New Roman" w:cs="Times New Roman"/>
+        </w:rPr>
+        <w:t>and</w:t>
+      </w:r>
+      <w:proofErr w:type="spellEnd"/>
+      <w:r>
+        <w:rPr>
+          <w:rFonts w:ascii="Times New Roman" w:hAnsi="Times New Roman" w:cs="Times New Roman"/>
+        </w:rPr>
+        <w:t xml:space="preserve"> </w:t>
+      </w:r>
+      <w:proofErr w:type="spellStart"/>
+      <w:r>
+        <w:rPr>
+          <w:rFonts w:ascii="Times New Roman" w:hAnsi="Times New Roman" w:cs="Times New Roman"/>
+        </w:rPr>
+        <w:t>Down</w:t>
+      </w:r>
+      <w:proofErr w:type="spellEnd"/>
+      <w:r>
+        <w:rPr>
+          <w:rFonts w:ascii="Times New Roman" w:hAnsi="Times New Roman" w:cs="Times New Roman"/>
+        </w:rPr>
+        <w:t xml:space="preserve"> . . . . . . . . . . . . . . . . . . . . . . . . . . 544</w:t>
       </w:r>
     </w:p>
     <w:p>
@@ -6529,11 +6878,19 @@
           <w:rFonts w:ascii="Times New Roman" w:hAnsi="Times New Roman" w:cs="Times New Roman"/>
         </w:rPr>
       </w:pPr>
-      <w:r>
-        <w:rPr>
-          <w:rFonts w:ascii="Times New Roman" w:hAnsi="Times New Roman" w:cs="Times New Roman"/>
-        </w:rPr>
-        <w:t>Stopping . . . . . . . . . . . . . . . . . . . . . . . . . . . . . . . . . 544</w:t>
+      <w:proofErr w:type="spellStart"/>
+      <w:r>
+        <w:rPr>
+          <w:rFonts w:ascii="Times New Roman" w:hAnsi="Times New Roman" w:cs="Times New Roman"/>
+        </w:rPr>
+        <w:t>Stopping</w:t>
+      </w:r>
+      <w:proofErr w:type="spellEnd"/>
+      <w:r>
+        <w:rPr>
+          <w:rFonts w:ascii="Times New Roman" w:hAnsi="Times New Roman" w:cs="Times New Roman"/>
+        </w:rPr>
+        <w:t xml:space="preserve"> . . . . . . . . . . . . . . . . . . . . . . . . . . . . . . . . . 544</w:t>
       </w:r>
     </w:p>
     <w:p>
@@ -6547,11 +6904,33 @@
           <w:rFonts w:ascii="Times New Roman" w:hAnsi="Times New Roman" w:cs="Times New Roman"/>
         </w:rPr>
       </w:pPr>
-      <w:r>
-        <w:rPr>
-          <w:rFonts w:ascii="Times New Roman" w:hAnsi="Times New Roman" w:cs="Times New Roman"/>
-        </w:rPr>
-        <w:t>Flight Speed . . . . . . . . . . . . . . . . . . . . . . . . . . . . . . . 544</w:t>
+      <w:proofErr w:type="spellStart"/>
+      <w:r>
+        <w:rPr>
+          <w:rFonts w:ascii="Times New Roman" w:hAnsi="Times New Roman" w:cs="Times New Roman"/>
+        </w:rPr>
+        <w:t>Flight</w:t>
+      </w:r>
+      <w:proofErr w:type="spellEnd"/>
+      <w:r>
+        <w:rPr>
+          <w:rFonts w:ascii="Times New Roman" w:hAnsi="Times New Roman" w:cs="Times New Roman"/>
+        </w:rPr>
+        <w:t xml:space="preserve"> </w:t>
+      </w:r>
+      <w:proofErr w:type="spellStart"/>
+      <w:r>
+        <w:rPr>
+          <w:rFonts w:ascii="Times New Roman" w:hAnsi="Times New Roman" w:cs="Times New Roman"/>
+        </w:rPr>
+        <w:t>Speed</w:t>
+      </w:r>
+      <w:proofErr w:type="spellEnd"/>
+      <w:r>
+        <w:rPr>
+          <w:rFonts w:ascii="Times New Roman" w:hAnsi="Times New Roman" w:cs="Times New Roman"/>
+        </w:rPr>
+        <w:t xml:space="preserve"> . . . . . . . . . . . . . . . . . . . . . . . . . . . . . . . 544</w:t>
       </w:r>
     </w:p>
     <w:p>
@@ -6565,11 +6944,33 @@
           <w:rFonts w:ascii="Times New Roman" w:hAnsi="Times New Roman" w:cs="Times New Roman"/>
         </w:rPr>
       </w:pPr>
-      <w:r>
-        <w:rPr>
-          <w:rFonts w:ascii="Times New Roman" w:hAnsi="Times New Roman" w:cs="Times New Roman"/>
-        </w:rPr>
-        <w:t>Directional Flying . . . . . . . . . . . . . . . . . . . . . . . . . . . . 544</w:t>
+      <w:proofErr w:type="spellStart"/>
+      <w:r>
+        <w:rPr>
+          <w:rFonts w:ascii="Times New Roman" w:hAnsi="Times New Roman" w:cs="Times New Roman"/>
+        </w:rPr>
+        <w:t>Directional</w:t>
+      </w:r>
+      <w:proofErr w:type="spellEnd"/>
+      <w:r>
+        <w:rPr>
+          <w:rFonts w:ascii="Times New Roman" w:hAnsi="Times New Roman" w:cs="Times New Roman"/>
+        </w:rPr>
+        <w:t xml:space="preserve"> </w:t>
+      </w:r>
+      <w:proofErr w:type="spellStart"/>
+      <w:r>
+        <w:rPr>
+          <w:rFonts w:ascii="Times New Roman" w:hAnsi="Times New Roman" w:cs="Times New Roman"/>
+        </w:rPr>
+        <w:t>Flying</w:t>
+      </w:r>
+      <w:proofErr w:type="spellEnd"/>
+      <w:r>
+        <w:rPr>
+          <w:rFonts w:ascii="Times New Roman" w:hAnsi="Times New Roman" w:cs="Times New Roman"/>
+        </w:rPr>
+        <w:t xml:space="preserve"> . . . . . . . . . . . . . . . . . . . . . . . . . . . . 544</w:t>
       </w:r>
     </w:p>
     <w:p>
@@ -6583,11 +6984,33 @@
           <w:rFonts w:ascii="Times New Roman" w:hAnsi="Times New Roman" w:cs="Times New Roman"/>
         </w:rPr>
       </w:pPr>
-      <w:r>
-        <w:rPr>
-          <w:rFonts w:ascii="Times New Roman" w:hAnsi="Times New Roman" w:cs="Times New Roman"/>
-        </w:rPr>
-        <w:t>Burst Speed . . . . . . . . . . . . . . . . . . . . . . . . . . . . . . . 544</w:t>
+      <w:proofErr w:type="spellStart"/>
+      <w:r>
+        <w:rPr>
+          <w:rFonts w:ascii="Times New Roman" w:hAnsi="Times New Roman" w:cs="Times New Roman"/>
+        </w:rPr>
+        <w:t>Burst</w:t>
+      </w:r>
+      <w:proofErr w:type="spellEnd"/>
+      <w:r>
+        <w:rPr>
+          <w:rFonts w:ascii="Times New Roman" w:hAnsi="Times New Roman" w:cs="Times New Roman"/>
+        </w:rPr>
+        <w:t xml:space="preserve"> </w:t>
+      </w:r>
+      <w:proofErr w:type="spellStart"/>
+      <w:r>
+        <w:rPr>
+          <w:rFonts w:ascii="Times New Roman" w:hAnsi="Times New Roman" w:cs="Times New Roman"/>
+        </w:rPr>
+        <w:t>Speed</w:t>
+      </w:r>
+      <w:proofErr w:type="spellEnd"/>
+      <w:r>
+        <w:rPr>
+          <w:rFonts w:ascii="Times New Roman" w:hAnsi="Times New Roman" w:cs="Times New Roman"/>
+        </w:rPr>
+        <w:t xml:space="preserve"> . . . . . . . . . . . . . . . . . . . . . . . . . . . . . . . 544</w:t>
       </w:r>
     </w:p>
     <w:p>
@@ -6601,11 +7024,33 @@
           <w:rFonts w:ascii="Times New Roman" w:hAnsi="Times New Roman" w:cs="Times New Roman"/>
         </w:rPr>
       </w:pPr>
-      <w:r>
-        <w:rPr>
-          <w:rFonts w:ascii="Times New Roman" w:hAnsi="Times New Roman" w:cs="Times New Roman"/>
-        </w:rPr>
-        <w:t>Limited Flight Time . . . . . . . . . . . . . . . . . . . . . . . . . . . 545</w:t>
+      <w:proofErr w:type="spellStart"/>
+      <w:r>
+        <w:rPr>
+          <w:rFonts w:ascii="Times New Roman" w:hAnsi="Times New Roman" w:cs="Times New Roman"/>
+        </w:rPr>
+        <w:t>Limited</w:t>
+      </w:r>
+      <w:proofErr w:type="spellEnd"/>
+      <w:r>
+        <w:rPr>
+          <w:rFonts w:ascii="Times New Roman" w:hAnsi="Times New Roman" w:cs="Times New Roman"/>
+        </w:rPr>
+        <w:t xml:space="preserve"> </w:t>
+      </w:r>
+      <w:proofErr w:type="spellStart"/>
+      <w:r>
+        <w:rPr>
+          <w:rFonts w:ascii="Times New Roman" w:hAnsi="Times New Roman" w:cs="Times New Roman"/>
+        </w:rPr>
+        <w:t>Flight</w:t>
+      </w:r>
+      <w:proofErr w:type="spellEnd"/>
+      <w:r>
+        <w:rPr>
+          <w:rFonts w:ascii="Times New Roman" w:hAnsi="Times New Roman" w:cs="Times New Roman"/>
+        </w:rPr>
+        <w:t xml:space="preserve"> Time . . . . . . . . . . . . . . . . . . . . . . . . . . . 545</w:t>
       </w:r>
     </w:p>
     <w:p>
@@ -6619,11 +7064,19 @@
           <w:rFonts w:ascii="Times New Roman" w:hAnsi="Times New Roman" w:cs="Times New Roman"/>
         </w:rPr>
       </w:pPr>
-      <w:r>
-        <w:rPr>
-          <w:rFonts w:ascii="Times New Roman" w:hAnsi="Times New Roman" w:cs="Times New Roman"/>
-        </w:rPr>
-        <w:t>Landing . . . . . . . . . . . . . . . . . . . . . . . . . . . . . . . . . . 545</w:t>
+      <w:proofErr w:type="spellStart"/>
+      <w:r>
+        <w:rPr>
+          <w:rFonts w:ascii="Times New Roman" w:hAnsi="Times New Roman" w:cs="Times New Roman"/>
+        </w:rPr>
+        <w:t>Landing</w:t>
+      </w:r>
+      <w:proofErr w:type="spellEnd"/>
+      <w:r>
+        <w:rPr>
+          <w:rFonts w:ascii="Times New Roman" w:hAnsi="Times New Roman" w:cs="Times New Roman"/>
+        </w:rPr>
+        <w:t xml:space="preserve"> . . . . . . . . . . . . . . . . . . . . . . . . . . . . . . . . . . 545</w:t>
       </w:r>
     </w:p>
     <w:p>
@@ -6637,11 +7090,47 @@
           <w:rFonts w:ascii="Times New Roman" w:hAnsi="Times New Roman" w:cs="Times New Roman"/>
         </w:rPr>
       </w:pPr>
-      <w:r>
-        <w:rPr>
-          <w:rFonts w:ascii="Times New Roman" w:hAnsi="Times New Roman" w:cs="Times New Roman"/>
-        </w:rPr>
-        <w:t>Falling to the Ground. . . . . . . . . . . . . . . . . . . . . . . . . . . 545</w:t>
+      <w:proofErr w:type="spellStart"/>
+      <w:r>
+        <w:rPr>
+          <w:rFonts w:ascii="Times New Roman" w:hAnsi="Times New Roman" w:cs="Times New Roman"/>
+        </w:rPr>
+        <w:t>Falling</w:t>
+      </w:r>
+      <w:proofErr w:type="spellEnd"/>
+      <w:r>
+        <w:rPr>
+          <w:rFonts w:ascii="Times New Roman" w:hAnsi="Times New Roman" w:cs="Times New Roman"/>
+        </w:rPr>
+        <w:t xml:space="preserve"> to </w:t>
+      </w:r>
+      <w:proofErr w:type="spellStart"/>
+      <w:r>
+        <w:rPr>
+          <w:rFonts w:ascii="Times New Roman" w:hAnsi="Times New Roman" w:cs="Times New Roman"/>
+        </w:rPr>
+        <w:t>the</w:t>
+      </w:r>
+      <w:proofErr w:type="spellEnd"/>
+      <w:r>
+        <w:rPr>
+          <w:rFonts w:ascii="Times New Roman" w:hAnsi="Times New Roman" w:cs="Times New Roman"/>
+        </w:rPr>
+        <w:t xml:space="preserve"> </w:t>
+      </w:r>
+      <w:proofErr w:type="spellStart"/>
+      <w:r>
+        <w:rPr>
+          <w:rFonts w:ascii="Times New Roman" w:hAnsi="Times New Roman" w:cs="Times New Roman"/>
+        </w:rPr>
+        <w:t>Ground</w:t>
+      </w:r>
+      <w:proofErr w:type="spellEnd"/>
+      <w:r>
+        <w:rPr>
+          <w:rFonts w:ascii="Times New Roman" w:hAnsi="Times New Roman" w:cs="Times New Roman"/>
+        </w:rPr>
+        <w:t>. . . . . . . . . . . . . . . . . . . . . . . . . . . 545</w:t>
       </w:r>
     </w:p>
     <w:p>
@@ -6655,11 +7144,33 @@
           <w:rFonts w:ascii="Times New Roman" w:hAnsi="Times New Roman" w:cs="Times New Roman"/>
         </w:rPr>
       </w:pPr>
-      <w:r>
-        <w:rPr>
-          <w:rFonts w:ascii="Times New Roman" w:hAnsi="Times New Roman" w:cs="Times New Roman"/>
-        </w:rPr>
-        <w:t>Limited Altitude . . . . . . . . . . . . . . . . . . . . . . . . . . . . . 545</w:t>
+      <w:proofErr w:type="spellStart"/>
+      <w:r>
+        <w:rPr>
+          <w:rFonts w:ascii="Times New Roman" w:hAnsi="Times New Roman" w:cs="Times New Roman"/>
+        </w:rPr>
+        <w:t>Limited</w:t>
+      </w:r>
+      <w:proofErr w:type="spellEnd"/>
+      <w:r>
+        <w:rPr>
+          <w:rFonts w:ascii="Times New Roman" w:hAnsi="Times New Roman" w:cs="Times New Roman"/>
+        </w:rPr>
+        <w:t xml:space="preserve"> </w:t>
+      </w:r>
+      <w:proofErr w:type="spellStart"/>
+      <w:r>
+        <w:rPr>
+          <w:rFonts w:ascii="Times New Roman" w:hAnsi="Times New Roman" w:cs="Times New Roman"/>
+        </w:rPr>
+        <w:t>Altitude</w:t>
+      </w:r>
+      <w:proofErr w:type="spellEnd"/>
+      <w:r>
+        <w:rPr>
+          <w:rFonts w:ascii="Times New Roman" w:hAnsi="Times New Roman" w:cs="Times New Roman"/>
+        </w:rPr>
+        <w:t xml:space="preserve"> . . . . . . . . . . . . . . . . . . . . . . . . . . . . . 545</w:t>
       </w:r>
     </w:p>
     <w:p>
@@ -6673,11 +7184,33 @@
           <w:rFonts w:ascii="Times New Roman" w:hAnsi="Times New Roman" w:cs="Times New Roman"/>
         </w:rPr>
       </w:pPr>
-      <w:r>
-        <w:rPr>
-          <w:rFonts w:ascii="Times New Roman" w:hAnsi="Times New Roman" w:cs="Times New Roman"/>
-        </w:rPr>
-        <w:t>Rocket-Pack Upgrades . . . . . . . . . . . . . . . . . . . . . . . . . . 545</w:t>
+      <w:proofErr w:type="spellStart"/>
+      <w:r>
+        <w:rPr>
+          <w:rFonts w:ascii="Times New Roman" w:hAnsi="Times New Roman" w:cs="Times New Roman"/>
+        </w:rPr>
+        <w:t>Rocket</w:t>
+      </w:r>
+      <w:proofErr w:type="spellEnd"/>
+      <w:r>
+        <w:rPr>
+          <w:rFonts w:ascii="Times New Roman" w:hAnsi="Times New Roman" w:cs="Times New Roman"/>
+        </w:rPr>
+        <w:t xml:space="preserve">-Pack </w:t>
+      </w:r>
+      <w:proofErr w:type="spellStart"/>
+      <w:r>
+        <w:rPr>
+          <w:rFonts w:ascii="Times New Roman" w:hAnsi="Times New Roman" w:cs="Times New Roman"/>
+        </w:rPr>
+        <w:t>Upgrades</w:t>
+      </w:r>
+      <w:proofErr w:type="spellEnd"/>
+      <w:r>
+        <w:rPr>
+          <w:rFonts w:ascii="Times New Roman" w:hAnsi="Times New Roman" w:cs="Times New Roman"/>
+        </w:rPr>
+        <w:t xml:space="preserve"> . . . . . . . . . . . . . . . . . . . . . . . . . . 545</w:t>
       </w:r>
     </w:p>
     <w:p>
@@ -6691,11 +7224,19 @@
           <w:rFonts w:ascii="Times New Roman" w:hAnsi="Times New Roman" w:cs="Times New Roman"/>
         </w:rPr>
       </w:pPr>
-      <w:r>
-        <w:rPr>
-          <w:rFonts w:ascii="Times New Roman" w:hAnsi="Times New Roman" w:cs="Times New Roman"/>
-        </w:rPr>
-        <w:t>Surfaces . . . . . . . . . . . . . . . . . . . . . . . . . . . . . . . . . . . 546</w:t>
+      <w:proofErr w:type="spellStart"/>
+      <w:r>
+        <w:rPr>
+          <w:rFonts w:ascii="Times New Roman" w:hAnsi="Times New Roman" w:cs="Times New Roman"/>
+        </w:rPr>
+        <w:t>Surfaces</w:t>
+      </w:r>
+      <w:proofErr w:type="spellEnd"/>
+      <w:r>
+        <w:rPr>
+          <w:rFonts w:ascii="Times New Roman" w:hAnsi="Times New Roman" w:cs="Times New Roman"/>
+        </w:rPr>
+        <w:t xml:space="preserve"> . . . . . . . . . . . . . . . . . . . . . . . . . . . . . . . . . . . 546</w:t>
       </w:r>
     </w:p>
     <w:p>
@@ -6709,11 +7250,33 @@
           <w:rFonts w:ascii="Times New Roman" w:hAnsi="Times New Roman" w:cs="Times New Roman"/>
         </w:rPr>
       </w:pPr>
-      <w:r>
-        <w:rPr>
-          <w:rFonts w:ascii="Times New Roman" w:hAnsi="Times New Roman" w:cs="Times New Roman"/>
-        </w:rPr>
-        <w:t>Picking Up Objects . . . . . . . . . . . . . . . . . . . . . . . . . . . . . . . 546</w:t>
+      <w:proofErr w:type="spellStart"/>
+      <w:r>
+        <w:rPr>
+          <w:rFonts w:ascii="Times New Roman" w:hAnsi="Times New Roman" w:cs="Times New Roman"/>
+        </w:rPr>
+        <w:t>Picking</w:t>
+      </w:r>
+      <w:proofErr w:type="spellEnd"/>
+      <w:r>
+        <w:rPr>
+          <w:rFonts w:ascii="Times New Roman" w:hAnsi="Times New Roman" w:cs="Times New Roman"/>
+        </w:rPr>
+        <w:t xml:space="preserve"> Up </w:t>
+      </w:r>
+      <w:proofErr w:type="spellStart"/>
+      <w:r>
+        <w:rPr>
+          <w:rFonts w:ascii="Times New Roman" w:hAnsi="Times New Roman" w:cs="Times New Roman"/>
+        </w:rPr>
+        <w:t>Objects</w:t>
+      </w:r>
+      <w:proofErr w:type="spellEnd"/>
+      <w:r>
+        <w:rPr>
+          <w:rFonts w:ascii="Times New Roman" w:hAnsi="Times New Roman" w:cs="Times New Roman"/>
+        </w:rPr>
+        <w:t xml:space="preserve"> . . . . . . . . . . . . . . . . . . . . . . . . . . . . . . . 546</w:t>
       </w:r>
     </w:p>
     <w:p>
@@ -6727,11 +7290,33 @@
           <w:rFonts w:ascii="Times New Roman" w:hAnsi="Times New Roman" w:cs="Times New Roman"/>
         </w:rPr>
       </w:pPr>
-      <w:r>
-        <w:rPr>
-          <w:rFonts w:ascii="Times New Roman" w:hAnsi="Times New Roman" w:cs="Times New Roman"/>
-        </w:rPr>
-        <w:t>Throwing Projectiles . . . . . . . . . . . . . . . . . . . . . . . . . . . . . . 547</w:t>
+      <w:proofErr w:type="spellStart"/>
+      <w:r>
+        <w:rPr>
+          <w:rFonts w:ascii="Times New Roman" w:hAnsi="Times New Roman" w:cs="Times New Roman"/>
+        </w:rPr>
+        <w:t>Throwing</w:t>
+      </w:r>
+      <w:proofErr w:type="spellEnd"/>
+      <w:r>
+        <w:rPr>
+          <w:rFonts w:ascii="Times New Roman" w:hAnsi="Times New Roman" w:cs="Times New Roman"/>
+        </w:rPr>
+        <w:t xml:space="preserve"> </w:t>
+      </w:r>
+      <w:proofErr w:type="spellStart"/>
+      <w:r>
+        <w:rPr>
+          <w:rFonts w:ascii="Times New Roman" w:hAnsi="Times New Roman" w:cs="Times New Roman"/>
+        </w:rPr>
+        <w:t>Projectiles</w:t>
+      </w:r>
+      <w:proofErr w:type="spellEnd"/>
+      <w:r>
+        <w:rPr>
+          <w:rFonts w:ascii="Times New Roman" w:hAnsi="Times New Roman" w:cs="Times New Roman"/>
+        </w:rPr>
+        <w:t xml:space="preserve"> . . . . . . . . . . . . . . . . . . . . . . . . . . . . . . 547</w:t>
       </w:r>
     </w:p>
     <w:p>
@@ -6745,11 +7330,19 @@
           <w:rFonts w:ascii="Times New Roman" w:hAnsi="Times New Roman" w:cs="Times New Roman"/>
         </w:rPr>
       </w:pPr>
-      <w:r>
-        <w:rPr>
-          <w:rFonts w:ascii="Times New Roman" w:hAnsi="Times New Roman" w:cs="Times New Roman"/>
-        </w:rPr>
-        <w:t>Inventory . . . . . . . . . . . . . . . . . . . . . . . . . . . . . . . . . 547</w:t>
+      <w:proofErr w:type="spellStart"/>
+      <w:r>
+        <w:rPr>
+          <w:rFonts w:ascii="Times New Roman" w:hAnsi="Times New Roman" w:cs="Times New Roman"/>
+        </w:rPr>
+        <w:t>Inventory</w:t>
+      </w:r>
+      <w:proofErr w:type="spellEnd"/>
+      <w:r>
+        <w:rPr>
+          <w:rFonts w:ascii="Times New Roman" w:hAnsi="Times New Roman" w:cs="Times New Roman"/>
+        </w:rPr>
+        <w:t xml:space="preserve"> . . . . . . . . . . . . . . . . . . . . . . . . . . . . . . . . . 547</w:t>
       </w:r>
     </w:p>
     <w:p>
@@ -6763,11 +7356,33 @@
           <w:rFonts w:ascii="Times New Roman" w:hAnsi="Times New Roman" w:cs="Times New Roman"/>
         </w:rPr>
       </w:pPr>
-      <w:r>
-        <w:rPr>
-          <w:rFonts w:ascii="Times New Roman" w:hAnsi="Times New Roman" w:cs="Times New Roman"/>
-        </w:rPr>
-        <w:t>Picking Up Projectiles . . . . . . . . . . . . . . . . . . . . . . . . . . 547</w:t>
+      <w:proofErr w:type="spellStart"/>
+      <w:r>
+        <w:rPr>
+          <w:rFonts w:ascii="Times New Roman" w:hAnsi="Times New Roman" w:cs="Times New Roman"/>
+        </w:rPr>
+        <w:t>Picking</w:t>
+      </w:r>
+      <w:proofErr w:type="spellEnd"/>
+      <w:r>
+        <w:rPr>
+          <w:rFonts w:ascii="Times New Roman" w:hAnsi="Times New Roman" w:cs="Times New Roman"/>
+        </w:rPr>
+        <w:t xml:space="preserve"> Up </w:t>
+      </w:r>
+      <w:proofErr w:type="spellStart"/>
+      <w:r>
+        <w:rPr>
+          <w:rFonts w:ascii="Times New Roman" w:hAnsi="Times New Roman" w:cs="Times New Roman"/>
+        </w:rPr>
+        <w:t>Projectiles</w:t>
+      </w:r>
+      <w:proofErr w:type="spellEnd"/>
+      <w:r>
+        <w:rPr>
+          <w:rFonts w:ascii="Times New Roman" w:hAnsi="Times New Roman" w:cs="Times New Roman"/>
+        </w:rPr>
+        <w:t xml:space="preserve"> . . . . . . . . . . . . . . . . . . . . . . . . . . 547</w:t>
       </w:r>
     </w:p>
     <w:p>
@@ -6781,11 +7396,33 @@
           <w:rFonts w:ascii="Times New Roman" w:hAnsi="Times New Roman" w:cs="Times New Roman"/>
         </w:rPr>
       </w:pPr>
-      <w:r>
-        <w:rPr>
-          <w:rFonts w:ascii="Times New Roman" w:hAnsi="Times New Roman" w:cs="Times New Roman"/>
-        </w:rPr>
-        <w:t>Readying Projectiles . . . . . . . . . . . . . . . . . . . . . . . . . . . 547</w:t>
+      <w:proofErr w:type="spellStart"/>
+      <w:r>
+        <w:rPr>
+          <w:rFonts w:ascii="Times New Roman" w:hAnsi="Times New Roman" w:cs="Times New Roman"/>
+        </w:rPr>
+        <w:t>Readying</w:t>
+      </w:r>
+      <w:proofErr w:type="spellEnd"/>
+      <w:r>
+        <w:rPr>
+          <w:rFonts w:ascii="Times New Roman" w:hAnsi="Times New Roman" w:cs="Times New Roman"/>
+        </w:rPr>
+        <w:t xml:space="preserve"> </w:t>
+      </w:r>
+      <w:proofErr w:type="spellStart"/>
+      <w:r>
+        <w:rPr>
+          <w:rFonts w:ascii="Times New Roman" w:hAnsi="Times New Roman" w:cs="Times New Roman"/>
+        </w:rPr>
+        <w:t>Projectiles</w:t>
+      </w:r>
+      <w:proofErr w:type="spellEnd"/>
+      <w:r>
+        <w:rPr>
+          <w:rFonts w:ascii="Times New Roman" w:hAnsi="Times New Roman" w:cs="Times New Roman"/>
+        </w:rPr>
+        <w:t xml:space="preserve"> . . . . . . . . . . . . . . . . . . . . . . . . . . . 547</w:t>
       </w:r>
     </w:p>
     <w:p>
@@ -6799,11 +7436,47 @@
           <w:rFonts w:ascii="Times New Roman" w:hAnsi="Times New Roman" w:cs="Times New Roman"/>
         </w:rPr>
       </w:pPr>
-      <w:r>
-        <w:rPr>
-          <w:rFonts w:ascii="Times New Roman" w:hAnsi="Times New Roman" w:cs="Times New Roman"/>
-        </w:rPr>
-        <w:t>Throwing the Projectile . . . . . . . . . . . . . . . . . . . . . . . . . 548</w:t>
+      <w:proofErr w:type="spellStart"/>
+      <w:r>
+        <w:rPr>
+          <w:rFonts w:ascii="Times New Roman" w:hAnsi="Times New Roman" w:cs="Times New Roman"/>
+        </w:rPr>
+        <w:t>Throwing</w:t>
+      </w:r>
+      <w:proofErr w:type="spellEnd"/>
+      <w:r>
+        <w:rPr>
+          <w:rFonts w:ascii="Times New Roman" w:hAnsi="Times New Roman" w:cs="Times New Roman"/>
+        </w:rPr>
+        <w:t xml:space="preserve"> </w:t>
+      </w:r>
+      <w:proofErr w:type="spellStart"/>
+      <w:r>
+        <w:rPr>
+          <w:rFonts w:ascii="Times New Roman" w:hAnsi="Times New Roman" w:cs="Times New Roman"/>
+        </w:rPr>
+        <w:t>the</w:t>
+      </w:r>
+      <w:proofErr w:type="spellEnd"/>
+      <w:r>
+        <w:rPr>
+          <w:rFonts w:ascii="Times New Roman" w:hAnsi="Times New Roman" w:cs="Times New Roman"/>
+        </w:rPr>
+        <w:t xml:space="preserve"> </w:t>
+      </w:r>
+      <w:proofErr w:type="spellStart"/>
+      <w:r>
+        <w:rPr>
+          <w:rFonts w:ascii="Times New Roman" w:hAnsi="Times New Roman" w:cs="Times New Roman"/>
+        </w:rPr>
+        <w:t>Projectile</w:t>
+      </w:r>
+      <w:proofErr w:type="spellEnd"/>
+      <w:r>
+        <w:rPr>
+          <w:rFonts w:ascii="Times New Roman" w:hAnsi="Times New Roman" w:cs="Times New Roman"/>
+        </w:rPr>
+        <w:t xml:space="preserve"> . . . . . . . . . . . . . . . . . . . . . . . . . 548</w:t>
       </w:r>
     </w:p>
     <w:p>
@@ -6817,11 +7490,47 @@
           <w:rFonts w:ascii="Times New Roman" w:hAnsi="Times New Roman" w:cs="Times New Roman"/>
         </w:rPr>
       </w:pPr>
-      <w:r>
-        <w:rPr>
-          <w:rFonts w:ascii="Times New Roman" w:hAnsi="Times New Roman" w:cs="Times New Roman"/>
-        </w:rPr>
-        <w:t>Throwing Speed and Distance. . . . . . . . . . . . . . . . . . . . . . 548</w:t>
+      <w:proofErr w:type="spellStart"/>
+      <w:r>
+        <w:rPr>
+          <w:rFonts w:ascii="Times New Roman" w:hAnsi="Times New Roman" w:cs="Times New Roman"/>
+        </w:rPr>
+        <w:t>Throwing</w:t>
+      </w:r>
+      <w:proofErr w:type="spellEnd"/>
+      <w:r>
+        <w:rPr>
+          <w:rFonts w:ascii="Times New Roman" w:hAnsi="Times New Roman" w:cs="Times New Roman"/>
+        </w:rPr>
+        <w:t xml:space="preserve"> </w:t>
+      </w:r>
+      <w:proofErr w:type="spellStart"/>
+      <w:r>
+        <w:rPr>
+          <w:rFonts w:ascii="Times New Roman" w:hAnsi="Times New Roman" w:cs="Times New Roman"/>
+        </w:rPr>
+        <w:t>Speed</w:t>
+      </w:r>
+      <w:proofErr w:type="spellEnd"/>
+      <w:r>
+        <w:rPr>
+          <w:rFonts w:ascii="Times New Roman" w:hAnsi="Times New Roman" w:cs="Times New Roman"/>
+        </w:rPr>
+        <w:t xml:space="preserve"> </w:t>
+      </w:r>
+      <w:proofErr w:type="spellStart"/>
+      <w:r>
+        <w:rPr>
+          <w:rFonts w:ascii="Times New Roman" w:hAnsi="Times New Roman" w:cs="Times New Roman"/>
+        </w:rPr>
+        <w:t>and</w:t>
+      </w:r>
+      <w:proofErr w:type="spellEnd"/>
+      <w:r>
+        <w:rPr>
+          <w:rFonts w:ascii="Times New Roman" w:hAnsi="Times New Roman" w:cs="Times New Roman"/>
+        </w:rPr>
+        <w:t xml:space="preserve"> Distance. . . . . . . . . . . . . . . . . . . . . . 548</w:t>
       </w:r>
     </w:p>
     <w:p>
@@ -6835,11 +7544,33 @@
           <w:rFonts w:ascii="Times New Roman" w:hAnsi="Times New Roman" w:cs="Times New Roman"/>
         </w:rPr>
       </w:pPr>
-      <w:r>
-        <w:rPr>
-          <w:rFonts w:ascii="Times New Roman" w:hAnsi="Times New Roman" w:cs="Times New Roman"/>
-        </w:rPr>
-        <w:t>Projectile Capabilities . . . . . . . . . . . . . . . . . . . . . . . . . . 548</w:t>
+      <w:proofErr w:type="spellStart"/>
+      <w:r>
+        <w:rPr>
+          <w:rFonts w:ascii="Times New Roman" w:hAnsi="Times New Roman" w:cs="Times New Roman"/>
+        </w:rPr>
+        <w:t>Projectile</w:t>
+      </w:r>
+      <w:proofErr w:type="spellEnd"/>
+      <w:r>
+        <w:rPr>
+          <w:rFonts w:ascii="Times New Roman" w:hAnsi="Times New Roman" w:cs="Times New Roman"/>
+        </w:rPr>
+        <w:t xml:space="preserve"> </w:t>
+      </w:r>
+      <w:proofErr w:type="spellStart"/>
+      <w:r>
+        <w:rPr>
+          <w:rFonts w:ascii="Times New Roman" w:hAnsi="Times New Roman" w:cs="Times New Roman"/>
+        </w:rPr>
+        <w:t>Capabilities</w:t>
+      </w:r>
+      <w:proofErr w:type="spellEnd"/>
+      <w:r>
+        <w:rPr>
+          <w:rFonts w:ascii="Times New Roman" w:hAnsi="Times New Roman" w:cs="Times New Roman"/>
+        </w:rPr>
+        <w:t xml:space="preserve"> . . . . . . . . . . . . . . . . . . . . . . . . . . 548</w:t>
       </w:r>
     </w:p>
     <w:p>
@@ -6853,11 +7584,33 @@
           <w:rFonts w:ascii="Times New Roman" w:hAnsi="Times New Roman" w:cs="Times New Roman"/>
         </w:rPr>
       </w:pPr>
-      <w:r>
-        <w:rPr>
-          <w:rFonts w:ascii="Times New Roman" w:hAnsi="Times New Roman" w:cs="Times New Roman"/>
-        </w:rPr>
-        <w:t>Electric Piranha. . . . . . . . . . . . . . . . . . . . . . . . . . . . . . . . . 549</w:t>
+      <w:proofErr w:type="spellStart"/>
+      <w:r>
+        <w:rPr>
+          <w:rFonts w:ascii="Times New Roman" w:hAnsi="Times New Roman" w:cs="Times New Roman"/>
+        </w:rPr>
+        <w:t>Electric</w:t>
+      </w:r>
+      <w:proofErr w:type="spellEnd"/>
+      <w:r>
+        <w:rPr>
+          <w:rFonts w:ascii="Times New Roman" w:hAnsi="Times New Roman" w:cs="Times New Roman"/>
+        </w:rPr>
+        <w:t xml:space="preserve"> </w:t>
+      </w:r>
+      <w:proofErr w:type="spellStart"/>
+      <w:r>
+        <w:rPr>
+          <w:rFonts w:ascii="Times New Roman" w:hAnsi="Times New Roman" w:cs="Times New Roman"/>
+        </w:rPr>
+        <w:t>Piranha</w:t>
+      </w:r>
+      <w:proofErr w:type="spellEnd"/>
+      <w:r>
+        <w:rPr>
+          <w:rFonts w:ascii="Times New Roman" w:hAnsi="Times New Roman" w:cs="Times New Roman"/>
+        </w:rPr>
+        <w:t>. . . . . . . . . . . . . . . . . . . . . . . . . . . . . . . . . 549</w:t>
       </w:r>
     </w:p>
     <w:p>
@@ -6871,11 +7624,19 @@
           <w:rFonts w:ascii="Times New Roman" w:hAnsi="Times New Roman" w:cs="Times New Roman"/>
         </w:rPr>
       </w:pPr>
-      <w:r>
-        <w:rPr>
-          <w:rFonts w:ascii="Times New Roman" w:hAnsi="Times New Roman" w:cs="Times New Roman"/>
-        </w:rPr>
-        <w:t>Actions . . . . . . . . . . . . . . . . . . . . . . . . . . . . . . . . . . . 549</w:t>
+      <w:proofErr w:type="spellStart"/>
+      <w:r>
+        <w:rPr>
+          <w:rFonts w:ascii="Times New Roman" w:hAnsi="Times New Roman" w:cs="Times New Roman"/>
+        </w:rPr>
+        <w:t>Actions</w:t>
+      </w:r>
+      <w:proofErr w:type="spellEnd"/>
+      <w:r>
+        <w:rPr>
+          <w:rFonts w:ascii="Times New Roman" w:hAnsi="Times New Roman" w:cs="Times New Roman"/>
+        </w:rPr>
+        <w:t xml:space="preserve"> . . . . . . . . . . . . . . . . . . . . . . . . . . . . . . . . . . . 549</w:t>
       </w:r>
     </w:p>
     <w:p>
@@ -6889,11 +7650,75 @@
           <w:rFonts w:ascii="Times New Roman" w:hAnsi="Times New Roman" w:cs="Times New Roman"/>
         </w:rPr>
       </w:pPr>
-      <w:r>
-        <w:rPr>
-          <w:rFonts w:ascii="Times New Roman" w:hAnsi="Times New Roman" w:cs="Times New Roman"/>
-        </w:rPr>
-        <w:t>Flipping Switches and Pressing Buttons . . . . . . . . . . . . . . . . 549</w:t>
+      <w:proofErr w:type="spellStart"/>
+      <w:r>
+        <w:rPr>
+          <w:rFonts w:ascii="Times New Roman" w:hAnsi="Times New Roman" w:cs="Times New Roman"/>
+        </w:rPr>
+        <w:t>Flipping</w:t>
+      </w:r>
+      <w:proofErr w:type="spellEnd"/>
+      <w:r>
+        <w:rPr>
+          <w:rFonts w:ascii="Times New Roman" w:hAnsi="Times New Roman" w:cs="Times New Roman"/>
+        </w:rPr>
+        <w:t xml:space="preserve"> </w:t>
+      </w:r>
+      <w:proofErr w:type="spellStart"/>
+      <w:r>
+        <w:rPr>
+          <w:rFonts w:ascii="Times New Roman" w:hAnsi="Times New Roman" w:cs="Times New Roman"/>
+        </w:rPr>
+        <w:t>Switches</w:t>
+      </w:r>
+      <w:proofErr w:type="spellEnd"/>
+      <w:r>
+        <w:rPr>
+          <w:rFonts w:ascii="Times New Roman" w:hAnsi="Times New Roman" w:cs="Times New Roman"/>
+        </w:rPr>
+        <w:t xml:space="preserve"> </w:t>
+      </w:r>
+      <w:proofErr w:type="spellStart"/>
+      <w:r>
+        <w:rPr>
+          <w:rFonts w:ascii="Times New Roman" w:hAnsi="Times New Roman" w:cs="Times New Roman"/>
+        </w:rPr>
+        <w:t>and</w:t>
+      </w:r>
+      <w:proofErr w:type="spellEnd"/>
+      <w:r>
+        <w:rPr>
+          <w:rFonts w:ascii="Times New Roman" w:hAnsi="Times New Roman" w:cs="Times New Roman"/>
+        </w:rPr>
+        <w:t xml:space="preserve"> </w:t>
+      </w:r>
+      <w:proofErr w:type="spellStart"/>
+      <w:r>
+        <w:rPr>
+          <w:rFonts w:ascii="Times New Roman" w:hAnsi="Times New Roman" w:cs="Times New Roman"/>
+        </w:rPr>
+        <w:t>Pressing</w:t>
+      </w:r>
+      <w:proofErr w:type="spellEnd"/>
+      <w:r>
+        <w:rPr>
+          <w:rFonts w:ascii="Times New Roman" w:hAnsi="Times New Roman" w:cs="Times New Roman"/>
+        </w:rPr>
+        <w:t xml:space="preserve"> </w:t>
+      </w:r>
+      <w:proofErr w:type="spellStart"/>
+      <w:r>
+        <w:rPr>
+          <w:rFonts w:ascii="Times New Roman" w:hAnsi="Times New Roman" w:cs="Times New Roman"/>
+        </w:rPr>
+        <w:t>Buttons</w:t>
+      </w:r>
+      <w:proofErr w:type="spellEnd"/>
+      <w:r>
+        <w:rPr>
+          <w:rFonts w:ascii="Times New Roman" w:hAnsi="Times New Roman" w:cs="Times New Roman"/>
+        </w:rPr>
+        <w:t xml:space="preserve"> . . . . . . . . . . . . . . . . 549</w:t>
       </w:r>
     </w:p>
     <w:p>
@@ -6907,18 +7732,109 @@
           <w:rFonts w:ascii="Times New Roman" w:hAnsi="Times New Roman" w:cs="Times New Roman"/>
         </w:rPr>
       </w:pPr>
-      <w:r>
-        <w:rPr>
-          <w:rFonts w:ascii="Times New Roman" w:hAnsi="Times New Roman" w:cs="Times New Roman"/>
-        </w:rPr>
-        <w:t>Pushing and Manipulating . . . . . . . . . . . . . . . . . . . . . . . . 549</w:t>
+      <w:proofErr w:type="spellStart"/>
+      <w:r>
+        <w:rPr>
+          <w:rFonts w:ascii="Times New Roman" w:hAnsi="Times New Roman" w:cs="Times New Roman"/>
+        </w:rPr>
+        <w:t>Pushing</w:t>
+      </w:r>
+      <w:proofErr w:type="spellEnd"/>
+      <w:r>
+        <w:rPr>
+          <w:rFonts w:ascii="Times New Roman" w:hAnsi="Times New Roman" w:cs="Times New Roman"/>
+        </w:rPr>
+        <w:t xml:space="preserve"> </w:t>
+      </w:r>
+      <w:proofErr w:type="spellStart"/>
+      <w:r>
+        <w:rPr>
+          <w:rFonts w:ascii="Times New Roman" w:hAnsi="Times New Roman" w:cs="Times New Roman"/>
+        </w:rPr>
+        <w:t>and</w:t>
+      </w:r>
+      <w:proofErr w:type="spellEnd"/>
+      <w:r>
+        <w:rPr>
+          <w:rFonts w:ascii="Times New Roman" w:hAnsi="Times New Roman" w:cs="Times New Roman"/>
+        </w:rPr>
+        <w:t xml:space="preserve"> </w:t>
+      </w:r>
+      <w:proofErr w:type="spellStart"/>
+      <w:r>
+        <w:rPr>
+          <w:rFonts w:ascii="Times New Roman" w:hAnsi="Times New Roman" w:cs="Times New Roman"/>
+        </w:rPr>
+        <w:t>Manipulating</w:t>
+      </w:r>
+      <w:proofErr w:type="spellEnd"/>
+      <w:r>
+        <w:rPr>
+          <w:rFonts w:ascii="Times New Roman" w:hAnsi="Times New Roman" w:cs="Times New Roman"/>
+        </w:rPr>
+        <w:t xml:space="preserve"> . . . . . . . . . . . . . . . . . . . . . . . . 549</w:t>
       </w:r>
       <w:r>
         <w:rPr>
           <w:rFonts w:ascii="Times New Roman" w:hAnsi="Times New Roman" w:cs="Times New Roman"/>
         </w:rPr>
         <w:br/>
-        <w:t>Picking Up, Carrying, and Dropping . . . . . . . . . . . . . . . . . . 549</w:t>
+      </w:r>
+      <w:proofErr w:type="spellStart"/>
+      <w:r>
+        <w:rPr>
+          <w:rFonts w:ascii="Times New Roman" w:hAnsi="Times New Roman" w:cs="Times New Roman"/>
+        </w:rPr>
+        <w:t>Picking</w:t>
+      </w:r>
+      <w:proofErr w:type="spellEnd"/>
+      <w:r>
+        <w:rPr>
+          <w:rFonts w:ascii="Times New Roman" w:hAnsi="Times New Roman" w:cs="Times New Roman"/>
+        </w:rPr>
+        <w:t xml:space="preserve"> Up, </w:t>
+      </w:r>
+      <w:proofErr w:type="spellStart"/>
+      <w:r>
+        <w:rPr>
+          <w:rFonts w:ascii="Times New Roman" w:hAnsi="Times New Roman" w:cs="Times New Roman"/>
+        </w:rPr>
+        <w:t>Carrying</w:t>
+      </w:r>
+      <w:proofErr w:type="spellEnd"/>
+      <w:r>
+        <w:rPr>
+          <w:rFonts w:ascii="Times New Roman" w:hAnsi="Times New Roman" w:cs="Times New Roman"/>
+        </w:rPr>
+        <w:t xml:space="preserve">, </w:t>
+      </w:r>
+      <w:proofErr w:type="spellStart"/>
+      <w:r>
+        <w:rPr>
+          <w:rFonts w:ascii="Times New Roman" w:hAnsi="Times New Roman" w:cs="Times New Roman"/>
+        </w:rPr>
+        <w:t>and</w:t>
+      </w:r>
+      <w:proofErr w:type="spellEnd"/>
+      <w:r>
+        <w:rPr>
+          <w:rFonts w:ascii="Times New Roman" w:hAnsi="Times New Roman" w:cs="Times New Roman"/>
+        </w:rPr>
+        <w:t xml:space="preserve"> </w:t>
+      </w:r>
+      <w:proofErr w:type="spellStart"/>
+      <w:r>
+        <w:rPr>
+          <w:rFonts w:ascii="Times New Roman" w:hAnsi="Times New Roman" w:cs="Times New Roman"/>
+        </w:rPr>
+        <w:t>Dropping</w:t>
+      </w:r>
+      <w:proofErr w:type="spellEnd"/>
+      <w:r>
+        <w:rPr>
+          <w:rFonts w:ascii="Times New Roman" w:hAnsi="Times New Roman" w:cs="Times New Roman"/>
+        </w:rPr>
+        <w:t xml:space="preserve"> . . . . . . . . . . . . . . . . . . 549</w:t>
       </w:r>
     </w:p>
     <w:p>
@@ -6932,11 +7848,19 @@
           <w:rFonts w:ascii="Times New Roman" w:hAnsi="Times New Roman" w:cs="Times New Roman"/>
         </w:rPr>
       </w:pPr>
-      <w:r>
-        <w:rPr>
-          <w:rFonts w:ascii="Times New Roman" w:hAnsi="Times New Roman" w:cs="Times New Roman"/>
-        </w:rPr>
-        <w:t>Talking . . . . . . . . . . . . . . . . . . . . . . . . . . . . . . . . . . 550</w:t>
+      <w:proofErr w:type="spellStart"/>
+      <w:r>
+        <w:rPr>
+          <w:rFonts w:ascii="Times New Roman" w:hAnsi="Times New Roman" w:cs="Times New Roman"/>
+        </w:rPr>
+        <w:t>Talking</w:t>
+      </w:r>
+      <w:proofErr w:type="spellEnd"/>
+      <w:r>
+        <w:rPr>
+          <w:rFonts w:ascii="Times New Roman" w:hAnsi="Times New Roman" w:cs="Times New Roman"/>
+        </w:rPr>
+        <w:t xml:space="preserve"> . . . . . . . . . . . . . . . . . . . . . . . . . . . . . . . . . . 550</w:t>
       </w:r>
     </w:p>
     <w:p>
@@ -6950,11 +7874,19 @@
           <w:rFonts w:ascii="Times New Roman" w:hAnsi="Times New Roman" w:cs="Times New Roman"/>
         </w:rPr>
       </w:pPr>
-      <w:r>
-        <w:rPr>
-          <w:rFonts w:ascii="Times New Roman" w:hAnsi="Times New Roman" w:cs="Times New Roman"/>
-        </w:rPr>
-        <w:t>Reading . . . . . . . . . . . . . . . . . . . . . . . . . . . . . . . . . . 550</w:t>
+      <w:proofErr w:type="spellStart"/>
+      <w:r>
+        <w:rPr>
+          <w:rFonts w:ascii="Times New Roman" w:hAnsi="Times New Roman" w:cs="Times New Roman"/>
+        </w:rPr>
+        <w:t>Reading</w:t>
+      </w:r>
+      <w:proofErr w:type="spellEnd"/>
+      <w:r>
+        <w:rPr>
+          <w:rFonts w:ascii="Times New Roman" w:hAnsi="Times New Roman" w:cs="Times New Roman"/>
+        </w:rPr>
+        <w:t xml:space="preserve"> . . . . . . . . . . . . . . . . . . . . . . . . . . . . . . . . . . 550</w:t>
       </w:r>
     </w:p>
     <w:p>
@@ -6968,11 +7900,47 @@
           <w:rFonts w:ascii="Times New Roman" w:hAnsi="Times New Roman" w:cs="Times New Roman"/>
         </w:rPr>
       </w:pPr>
-      <w:r>
-        <w:rPr>
-          <w:rFonts w:ascii="Times New Roman" w:hAnsi="Times New Roman" w:cs="Times New Roman"/>
-        </w:rPr>
-        <w:t>Interactive Combat Environments. . . . . . . . . . . . . . . . . . . . . . . 550</w:t>
+      <w:proofErr w:type="spellStart"/>
+      <w:r>
+        <w:rPr>
+          <w:rFonts w:ascii="Times New Roman" w:hAnsi="Times New Roman" w:cs="Times New Roman"/>
+        </w:rPr>
+        <w:t>Interactive</w:t>
+      </w:r>
+      <w:proofErr w:type="spellEnd"/>
+      <w:r>
+        <w:rPr>
+          <w:rFonts w:ascii="Times New Roman" w:hAnsi="Times New Roman" w:cs="Times New Roman"/>
+        </w:rPr>
+        <w:t xml:space="preserve"> </w:t>
+      </w:r>
+      <w:proofErr w:type="spellStart"/>
+      <w:r>
+        <w:rPr>
+          <w:rFonts w:ascii="Times New Roman" w:hAnsi="Times New Roman" w:cs="Times New Roman"/>
+        </w:rPr>
+        <w:t>Combat</w:t>
+      </w:r>
+      <w:proofErr w:type="spellEnd"/>
+      <w:r>
+        <w:rPr>
+          <w:rFonts w:ascii="Times New Roman" w:hAnsi="Times New Roman" w:cs="Times New Roman"/>
+        </w:rPr>
+        <w:t xml:space="preserve"> </w:t>
+      </w:r>
+      <w:proofErr w:type="spellStart"/>
+      <w:r>
+        <w:rPr>
+          <w:rFonts w:ascii="Times New Roman" w:hAnsi="Times New Roman" w:cs="Times New Roman"/>
+        </w:rPr>
+        <w:t>Environments</w:t>
+      </w:r>
+      <w:proofErr w:type="spellEnd"/>
+      <w:r>
+        <w:rPr>
+          <w:rFonts w:ascii="Times New Roman" w:hAnsi="Times New Roman" w:cs="Times New Roman"/>
+        </w:rPr>
+        <w:t>. . . . . . . . . . . . . . . . . . . . . . . 550</w:t>
       </w:r>
     </w:p>
     <w:p>
@@ -6986,11 +7954,19 @@
           <w:rFonts w:ascii="Times New Roman" w:hAnsi="Times New Roman" w:cs="Times New Roman"/>
         </w:rPr>
       </w:pPr>
-      <w:r>
-        <w:rPr>
-          <w:rFonts w:ascii="Times New Roman" w:hAnsi="Times New Roman" w:cs="Times New Roman"/>
-        </w:rPr>
-        <w:t>Looking . . . . . . . . . . . . . . . . . . . . . . . . . . . . . . . . . . . 551</w:t>
+      <w:proofErr w:type="spellStart"/>
+      <w:r>
+        <w:rPr>
+          <w:rFonts w:ascii="Times New Roman" w:hAnsi="Times New Roman" w:cs="Times New Roman"/>
+        </w:rPr>
+        <w:t>Looking</w:t>
+      </w:r>
+      <w:proofErr w:type="spellEnd"/>
+      <w:r>
+        <w:rPr>
+          <w:rFonts w:ascii="Times New Roman" w:hAnsi="Times New Roman" w:cs="Times New Roman"/>
+        </w:rPr>
+        <w:t xml:space="preserve"> . . . . . . . . . . . . . . . . . . . . . . . . . . . . . . . . . . . 551</w:t>
       </w:r>
     </w:p>
     <w:p>
@@ -7004,11 +7980,19 @@
           <w:rFonts w:ascii="Times New Roman" w:hAnsi="Times New Roman" w:cs="Times New Roman"/>
         </w:rPr>
       </w:pPr>
-      <w:r>
-        <w:rPr>
-          <w:rFonts w:ascii="Times New Roman" w:hAnsi="Times New Roman" w:cs="Times New Roman"/>
-        </w:rPr>
-        <w:t>Friends . . . . . . . . . . . . . . . . . . . . . . . . . . . . . . . . . . . 551</w:t>
+      <w:proofErr w:type="spellStart"/>
+      <w:r>
+        <w:rPr>
+          <w:rFonts w:ascii="Times New Roman" w:hAnsi="Times New Roman" w:cs="Times New Roman"/>
+        </w:rPr>
+        <w:t>Friends</w:t>
+      </w:r>
+      <w:proofErr w:type="spellEnd"/>
+      <w:r>
+        <w:rPr>
+          <w:rFonts w:ascii="Times New Roman" w:hAnsi="Times New Roman" w:cs="Times New Roman"/>
+        </w:rPr>
+        <w:t xml:space="preserve"> . . . . . . . . . . . . . . . . . . . . . . . . . . . . . . . . . . . 551</w:t>
       </w:r>
     </w:p>
     <w:p>
@@ -7022,11 +8006,19 @@
           <w:rFonts w:ascii="Times New Roman" w:hAnsi="Times New Roman" w:cs="Times New Roman"/>
         </w:rPr>
       </w:pPr>
-      <w:r>
-        <w:rPr>
-          <w:rFonts w:ascii="Times New Roman" w:hAnsi="Times New Roman" w:cs="Times New Roman"/>
-        </w:rPr>
-        <w:t>Speaking . . . . . . . . . . . . . . . . . . . . . . . . . . . . . . . . . . . 552</w:t>
+      <w:proofErr w:type="spellStart"/>
+      <w:r>
+        <w:rPr>
+          <w:rFonts w:ascii="Times New Roman" w:hAnsi="Times New Roman" w:cs="Times New Roman"/>
+        </w:rPr>
+        <w:t>Speaking</w:t>
+      </w:r>
+      <w:proofErr w:type="spellEnd"/>
+      <w:r>
+        <w:rPr>
+          <w:rFonts w:ascii="Times New Roman" w:hAnsi="Times New Roman" w:cs="Times New Roman"/>
+        </w:rPr>
+        <w:t xml:space="preserve"> . . . . . . . . . . . . . . . . . . . . . . . . . . . . . . . . . . . 552</w:t>
       </w:r>
     </w:p>
     <w:p>
@@ -7040,11 +8032,33 @@
           <w:rFonts w:ascii="Times New Roman" w:hAnsi="Times New Roman" w:cs="Times New Roman"/>
         </w:rPr>
       </w:pPr>
-      <w:r>
-        <w:rPr>
-          <w:rFonts w:ascii="Times New Roman" w:hAnsi="Times New Roman" w:cs="Times New Roman"/>
-        </w:rPr>
-        <w:t>Cut-Scenes . . . . . . . . . . . . . . . . . . . . . . . . . . . . . . . . . . . 553</w:t>
+      <w:proofErr w:type="spellStart"/>
+      <w:r>
+        <w:rPr>
+          <w:rFonts w:ascii="Times New Roman" w:hAnsi="Times New Roman" w:cs="Times New Roman"/>
+        </w:rPr>
+        <w:t>Cut</w:t>
+      </w:r>
+      <w:proofErr w:type="spellEnd"/>
+      <w:r>
+        <w:rPr>
+          <w:rFonts w:ascii="Times New Roman" w:hAnsi="Times New Roman" w:cs="Times New Roman"/>
+        </w:rPr>
+        <w:t>-</w:t>
+      </w:r>
+      <w:proofErr w:type="spellStart"/>
+      <w:r>
+        <w:rPr>
+          <w:rFonts w:ascii="Times New Roman" w:hAnsi="Times New Roman" w:cs="Times New Roman"/>
+        </w:rPr>
+        <w:t>Scenes</w:t>
+      </w:r>
+      <w:proofErr w:type="spellEnd"/>
+      <w:r>
+        <w:rPr>
+          <w:rFonts w:ascii="Times New Roman" w:hAnsi="Times New Roman" w:cs="Times New Roman"/>
+        </w:rPr>
+        <w:t xml:space="preserve"> . . . . . . . . . . . . . . . . . . . . . . . . . . . . . . . . . . . 553</w:t>
       </w:r>
     </w:p>
     <w:p>
@@ -7058,11 +8072,19 @@
           <w:rFonts w:ascii="Times New Roman" w:hAnsi="Times New Roman" w:cs="Times New Roman"/>
         </w:rPr>
       </w:pPr>
-      <w:r>
-        <w:rPr>
-          <w:rFonts w:ascii="Times New Roman" w:hAnsi="Times New Roman" w:cs="Times New Roman"/>
-        </w:rPr>
-        <w:t>Storytelling . . . . . . . . . . . . . . . . . . . . . . . . . . . . . . . . . . . 553</w:t>
+      <w:proofErr w:type="spellStart"/>
+      <w:r>
+        <w:rPr>
+          <w:rFonts w:ascii="Times New Roman" w:hAnsi="Times New Roman" w:cs="Times New Roman"/>
+        </w:rPr>
+        <w:t>Storytelling</w:t>
+      </w:r>
+      <w:proofErr w:type="spellEnd"/>
+      <w:r>
+        <w:rPr>
+          <w:rFonts w:ascii="Times New Roman" w:hAnsi="Times New Roman" w:cs="Times New Roman"/>
+        </w:rPr>
+        <w:t xml:space="preserve"> . . . . . . . . . . . . . . . . . . . . . . . . . . . . . . . . . . . 553</w:t>
       </w:r>
     </w:p>
     <w:p>
@@ -7076,11 +8098,19 @@
           <w:rFonts w:ascii="Times New Roman" w:hAnsi="Times New Roman" w:cs="Times New Roman"/>
         </w:rPr>
       </w:pPr>
-      <w:r>
-        <w:rPr>
-          <w:rFonts w:ascii="Times New Roman" w:hAnsi="Times New Roman" w:cs="Times New Roman"/>
-        </w:rPr>
-        <w:t>Environments . . . . . . . . . . . . . . . . . . . . . . . . . . . . . . 553</w:t>
+      <w:proofErr w:type="spellStart"/>
+      <w:r>
+        <w:rPr>
+          <w:rFonts w:ascii="Times New Roman" w:hAnsi="Times New Roman" w:cs="Times New Roman"/>
+        </w:rPr>
+        <w:t>Environments</w:t>
+      </w:r>
+      <w:proofErr w:type="spellEnd"/>
+      <w:r>
+        <w:rPr>
+          <w:rFonts w:ascii="Times New Roman" w:hAnsi="Times New Roman" w:cs="Times New Roman"/>
+        </w:rPr>
+        <w:t xml:space="preserve"> . . . . . . . . . . . . . . . . . . . . . . . . . . . . . . 553</w:t>
       </w:r>
     </w:p>
     <w:p>
@@ -7094,11 +8124,19 @@
           <w:rFonts w:ascii="Times New Roman" w:hAnsi="Times New Roman" w:cs="Times New Roman"/>
         </w:rPr>
       </w:pPr>
-      <w:r>
-        <w:rPr>
-          <w:rFonts w:ascii="Times New Roman" w:hAnsi="Times New Roman" w:cs="Times New Roman"/>
-        </w:rPr>
-        <w:t>Friends . . . . . . . . . . . . . . . . . . . . . . . . . . . . . . . . . . 553</w:t>
+      <w:proofErr w:type="spellStart"/>
+      <w:r>
+        <w:rPr>
+          <w:rFonts w:ascii="Times New Roman" w:hAnsi="Times New Roman" w:cs="Times New Roman"/>
+        </w:rPr>
+        <w:t>Friends</w:t>
+      </w:r>
+      <w:proofErr w:type="spellEnd"/>
+      <w:r>
+        <w:rPr>
+          <w:rFonts w:ascii="Times New Roman" w:hAnsi="Times New Roman" w:cs="Times New Roman"/>
+        </w:rPr>
+        <w:t xml:space="preserve"> . . . . . . . . . . . . . . . . . . . . . . . . . . . . . . . . . . 553</w:t>
       </w:r>
     </w:p>
     <w:p>
@@ -7130,11 +8168,19 @@
           <w:rFonts w:ascii="Times New Roman" w:hAnsi="Times New Roman" w:cs="Times New Roman"/>
         </w:rPr>
       </w:pPr>
-      <w:r>
-        <w:rPr>
-          <w:rFonts w:ascii="Times New Roman" w:hAnsi="Times New Roman" w:cs="Times New Roman"/>
-        </w:rPr>
-        <w:t>Signs . . . . . . . . . . . . . . . . . . . . . . . . . . . . . . . . . . . 554</w:t>
+      <w:proofErr w:type="spellStart"/>
+      <w:r>
+        <w:rPr>
+          <w:rFonts w:ascii="Times New Roman" w:hAnsi="Times New Roman" w:cs="Times New Roman"/>
+        </w:rPr>
+        <w:t>Signs</w:t>
+      </w:r>
+      <w:proofErr w:type="spellEnd"/>
+      <w:r>
+        <w:rPr>
+          <w:rFonts w:ascii="Times New Roman" w:hAnsi="Times New Roman" w:cs="Times New Roman"/>
+        </w:rPr>
+        <w:t xml:space="preserve"> . . . . . . . . . . . . . . . . . . . . . . . . . . . . . . . . . . . 554</w:t>
       </w:r>
     </w:p>
     <w:p>
@@ -7148,11 +8194,19 @@
           <w:rFonts w:ascii="Times New Roman" w:hAnsi="Times New Roman" w:cs="Times New Roman"/>
         </w:rPr>
       </w:pPr>
-      <w:r>
-        <w:rPr>
-          <w:rFonts w:ascii="Times New Roman" w:hAnsi="Times New Roman" w:cs="Times New Roman"/>
-        </w:rPr>
-        <w:t>Levels . . . . . . . . . . . . . . . . . . . . . . . . . . . . . . . . . . . 554</w:t>
+      <w:proofErr w:type="spellStart"/>
+      <w:r>
+        <w:rPr>
+          <w:rFonts w:ascii="Times New Roman" w:hAnsi="Times New Roman" w:cs="Times New Roman"/>
+        </w:rPr>
+        <w:t>Levels</w:t>
+      </w:r>
+      <w:proofErr w:type="spellEnd"/>
+      <w:r>
+        <w:rPr>
+          <w:rFonts w:ascii="Times New Roman" w:hAnsi="Times New Roman" w:cs="Times New Roman"/>
+        </w:rPr>
+        <w:t xml:space="preserve"> . . . . . . . . . . . . . . . . . . . . . . . . . . . . . . . . . . . 554</w:t>
       </w:r>
     </w:p>
     <w:p>
@@ -7166,11 +8220,33 @@
           <w:rFonts w:ascii="Times New Roman" w:hAnsi="Times New Roman" w:cs="Times New Roman"/>
         </w:rPr>
       </w:pPr>
-      <w:r>
-        <w:rPr>
-          <w:rFonts w:ascii="Times New Roman" w:hAnsi="Times New Roman" w:cs="Times New Roman"/>
-        </w:rPr>
-        <w:t>Critical Path . . . . . . . . . . . . . . . . . . . . . . . . . . . . . . . 554</w:t>
+      <w:proofErr w:type="spellStart"/>
+      <w:r>
+        <w:rPr>
+          <w:rFonts w:ascii="Times New Roman" w:hAnsi="Times New Roman" w:cs="Times New Roman"/>
+        </w:rPr>
+        <w:t>Critical</w:t>
+      </w:r>
+      <w:proofErr w:type="spellEnd"/>
+      <w:r>
+        <w:rPr>
+          <w:rFonts w:ascii="Times New Roman" w:hAnsi="Times New Roman" w:cs="Times New Roman"/>
+        </w:rPr>
+        <w:t xml:space="preserve"> </w:t>
+      </w:r>
+      <w:proofErr w:type="spellStart"/>
+      <w:r>
+        <w:rPr>
+          <w:rFonts w:ascii="Times New Roman" w:hAnsi="Times New Roman" w:cs="Times New Roman"/>
+        </w:rPr>
+        <w:t>Path</w:t>
+      </w:r>
+      <w:proofErr w:type="spellEnd"/>
+      <w:r>
+        <w:rPr>
+          <w:rFonts w:ascii="Times New Roman" w:hAnsi="Times New Roman" w:cs="Times New Roman"/>
+        </w:rPr>
+        <w:t xml:space="preserve"> . . . . . . . . . . . . . . . . . . . . . . . . . . . . . . . 554</w:t>
       </w:r>
     </w:p>
     <w:p>
@@ -7184,11 +8260,33 @@
           <w:rFonts w:ascii="Times New Roman" w:hAnsi="Times New Roman" w:cs="Times New Roman"/>
         </w:rPr>
       </w:pPr>
-      <w:r>
-        <w:rPr>
-          <w:rFonts w:ascii="Times New Roman" w:hAnsi="Times New Roman" w:cs="Times New Roman"/>
-        </w:rPr>
-        <w:t>Training Level . . . . . . . . . . . . . . . . . . . . . . . . . . . . . . 554</w:t>
+      <w:proofErr w:type="spellStart"/>
+      <w:r>
+        <w:rPr>
+          <w:rFonts w:ascii="Times New Roman" w:hAnsi="Times New Roman" w:cs="Times New Roman"/>
+        </w:rPr>
+        <w:t>Training</w:t>
+      </w:r>
+      <w:proofErr w:type="spellEnd"/>
+      <w:r>
+        <w:rPr>
+          <w:rFonts w:ascii="Times New Roman" w:hAnsi="Times New Roman" w:cs="Times New Roman"/>
+        </w:rPr>
+        <w:t xml:space="preserve"> </w:t>
+      </w:r>
+      <w:proofErr w:type="spellStart"/>
+      <w:r>
+        <w:rPr>
+          <w:rFonts w:ascii="Times New Roman" w:hAnsi="Times New Roman" w:cs="Times New Roman"/>
+        </w:rPr>
+        <w:t>Level</w:t>
+      </w:r>
+      <w:proofErr w:type="spellEnd"/>
+      <w:r>
+        <w:rPr>
+          <w:rFonts w:ascii="Times New Roman" w:hAnsi="Times New Roman" w:cs="Times New Roman"/>
+        </w:rPr>
+        <w:t xml:space="preserve"> . . . . . . . . . . . . . . . . . . . . . . . . . . . . . . 554</w:t>
       </w:r>
     </w:p>
     <w:p>
@@ -7202,11 +8300,47 @@
           <w:rFonts w:ascii="Times New Roman" w:hAnsi="Times New Roman" w:cs="Times New Roman"/>
         </w:rPr>
       </w:pPr>
-      <w:r>
-        <w:rPr>
-          <w:rFonts w:ascii="Times New Roman" w:hAnsi="Times New Roman" w:cs="Times New Roman"/>
-        </w:rPr>
-        <w:t>The Electric Priestess’ Home . . . . . . . . . . . . . . . . . . . . . . 555</w:t>
+      <w:proofErr w:type="spellStart"/>
+      <w:r>
+        <w:rPr>
+          <w:rFonts w:ascii="Times New Roman" w:hAnsi="Times New Roman" w:cs="Times New Roman"/>
+        </w:rPr>
+        <w:t>The</w:t>
+      </w:r>
+      <w:proofErr w:type="spellEnd"/>
+      <w:r>
+        <w:rPr>
+          <w:rFonts w:ascii="Times New Roman" w:hAnsi="Times New Roman" w:cs="Times New Roman"/>
+        </w:rPr>
+        <w:t xml:space="preserve"> </w:t>
+      </w:r>
+      <w:proofErr w:type="spellStart"/>
+      <w:r>
+        <w:rPr>
+          <w:rFonts w:ascii="Times New Roman" w:hAnsi="Times New Roman" w:cs="Times New Roman"/>
+        </w:rPr>
+        <w:t>Electric</w:t>
+      </w:r>
+      <w:proofErr w:type="spellEnd"/>
+      <w:r>
+        <w:rPr>
+          <w:rFonts w:ascii="Times New Roman" w:hAnsi="Times New Roman" w:cs="Times New Roman"/>
+        </w:rPr>
+        <w:t xml:space="preserve"> </w:t>
+      </w:r>
+      <w:proofErr w:type="spellStart"/>
+      <w:r>
+        <w:rPr>
+          <w:rFonts w:ascii="Times New Roman" w:hAnsi="Times New Roman" w:cs="Times New Roman"/>
+        </w:rPr>
+        <w:t>Priestess</w:t>
+      </w:r>
+      <w:proofErr w:type="spellEnd"/>
+      <w:r>
+        <w:rPr>
+          <w:rFonts w:ascii="Times New Roman" w:hAnsi="Times New Roman" w:cs="Times New Roman"/>
+        </w:rPr>
+        <w:t>’ Home . . . . . . . . . . . . . . . . . . . . . . 555</w:t>
       </w:r>
     </w:p>
     <w:p>
@@ -7220,11 +8354,33 @@
           <w:rFonts w:ascii="Times New Roman" w:hAnsi="Times New Roman" w:cs="Times New Roman"/>
         </w:rPr>
       </w:pPr>
-      <w:r>
-        <w:rPr>
-          <w:rFonts w:ascii="Times New Roman" w:hAnsi="Times New Roman" w:cs="Times New Roman"/>
-        </w:rPr>
-        <w:t>World Order . . . . . . . . . . . . . . . . . . . . . . . . . . . . . . . 555</w:t>
+      <w:proofErr w:type="spellStart"/>
+      <w:r>
+        <w:rPr>
+          <w:rFonts w:ascii="Times New Roman" w:hAnsi="Times New Roman" w:cs="Times New Roman"/>
+        </w:rPr>
+        <w:t>World</w:t>
+      </w:r>
+      <w:proofErr w:type="spellEnd"/>
+      <w:r>
+        <w:rPr>
+          <w:rFonts w:ascii="Times New Roman" w:hAnsi="Times New Roman" w:cs="Times New Roman"/>
+        </w:rPr>
+        <w:t xml:space="preserve"> </w:t>
+      </w:r>
+      <w:proofErr w:type="spellStart"/>
+      <w:r>
+        <w:rPr>
+          <w:rFonts w:ascii="Times New Roman" w:hAnsi="Times New Roman" w:cs="Times New Roman"/>
+        </w:rPr>
+        <w:t>Order</w:t>
+      </w:r>
+      <w:proofErr w:type="spellEnd"/>
+      <w:r>
+        <w:rPr>
+          <w:rFonts w:ascii="Times New Roman" w:hAnsi="Times New Roman" w:cs="Times New Roman"/>
+        </w:rPr>
+        <w:t xml:space="preserve"> . . . . . . . . . . . . . . . . . . . . . . . . . . . . . . . 555</w:t>
       </w:r>
     </w:p>
     <w:p>
@@ -7241,7 +8397,35 @@
         <w:rPr>
           <w:rFonts w:ascii="Times New Roman" w:hAnsi="Times New Roman" w:cs="Times New Roman"/>
         </w:rPr>
-        <w:t>III. Artificial Intelligence . . . . . . . . . . . . . . . . . . . . . . . . . . . . . . 555</w:t>
+        <w:t xml:space="preserve">III. </w:t>
+      </w:r>
+      <w:proofErr w:type="spellStart"/>
+      <w:r>
+        <w:rPr>
+          <w:rFonts w:ascii="Times New Roman" w:hAnsi="Times New Roman" w:cs="Times New Roman"/>
+        </w:rPr>
+        <w:t>Artificial</w:t>
+      </w:r>
+      <w:proofErr w:type="spellEnd"/>
+      <w:r>
+        <w:rPr>
+          <w:rFonts w:ascii="Times New Roman" w:hAnsi="Times New Roman" w:cs="Times New Roman"/>
+        </w:rPr>
+        <w:t xml:space="preserve"> </w:t>
+      </w:r>
+      <w:proofErr w:type="spellStart"/>
+      <w:r>
+        <w:rPr>
+          <w:rFonts w:ascii="Times New Roman" w:hAnsi="Times New Roman" w:cs="Times New Roman"/>
+        </w:rPr>
+        <w:t>Intelligence</w:t>
+      </w:r>
+      <w:proofErr w:type="spellEnd"/>
+      <w:r>
+        <w:rPr>
+          <w:rFonts w:ascii="Times New Roman" w:hAnsi="Times New Roman" w:cs="Times New Roman"/>
+        </w:rPr>
+        <w:t xml:space="preserve"> . . . . . . . . . . . . . . . . . . . . . . . . . . . . . . 555</w:t>
       </w:r>
     </w:p>
     <w:p>
@@ -7255,12 +8439,20 @@
           <w:rFonts w:ascii="Times New Roman" w:hAnsi="Times New Roman" w:cs="Times New Roman"/>
         </w:rPr>
       </w:pPr>
+      <w:proofErr w:type="spellStart"/>
       <w:r>
         <w:rPr>
           <w:rFonts w:ascii="Times New Roman" w:hAnsi="Times New Roman" w:cs="Times New Roman"/>
         </w:rPr>
         <w:lastRenderedPageBreak/>
-        <w:t>Enemy AI . . . . . . . . . . . . . . . . . . . . . . . . . . . . . . . . . . . 555</w:t>
+        <w:t>Enemy</w:t>
+      </w:r>
+      <w:proofErr w:type="spellEnd"/>
+      <w:r>
+        <w:rPr>
+          <w:rFonts w:ascii="Times New Roman" w:hAnsi="Times New Roman" w:cs="Times New Roman"/>
+        </w:rPr>
+        <w:t xml:space="preserve"> AI . . . . . . . . . . . . . . . . . . . . . . . . . . . . . . . . . . . 555</w:t>
       </w:r>
     </w:p>
     <w:p>
@@ -7274,11 +8466,33 @@
           <w:rFonts w:ascii="Times New Roman" w:hAnsi="Times New Roman" w:cs="Times New Roman"/>
         </w:rPr>
       </w:pPr>
-      <w:r>
-        <w:rPr>
-          <w:rFonts w:ascii="Times New Roman" w:hAnsi="Times New Roman" w:cs="Times New Roman"/>
-        </w:rPr>
-        <w:t>Player Det ection . . . . . . . . . . . . . . . . . . . . . . . . . . . . . . . . 556</w:t>
+      <w:proofErr w:type="spellStart"/>
+      <w:r>
+        <w:rPr>
+          <w:rFonts w:ascii="Times New Roman" w:hAnsi="Times New Roman" w:cs="Times New Roman"/>
+        </w:rPr>
+        <w:t>Player</w:t>
+      </w:r>
+      <w:proofErr w:type="spellEnd"/>
+      <w:r>
+        <w:rPr>
+          <w:rFonts w:ascii="Times New Roman" w:hAnsi="Times New Roman" w:cs="Times New Roman"/>
+        </w:rPr>
+        <w:t xml:space="preserve"> Det </w:t>
+      </w:r>
+      <w:proofErr w:type="spellStart"/>
+      <w:r>
+        <w:rPr>
+          <w:rFonts w:ascii="Times New Roman" w:hAnsi="Times New Roman" w:cs="Times New Roman"/>
+        </w:rPr>
+        <w:t>ection</w:t>
+      </w:r>
+      <w:proofErr w:type="spellEnd"/>
+      <w:r>
+        <w:rPr>
+          <w:rFonts w:ascii="Times New Roman" w:hAnsi="Times New Roman" w:cs="Times New Roman"/>
+        </w:rPr>
+        <w:t xml:space="preserve"> . . . . . . . . . . . . . . . . . . . . . . . . . . . . . . . . 556</w:t>
       </w:r>
     </w:p>
     <w:p>
@@ -7292,11 +8506,19 @@
           <w:rFonts w:ascii="Times New Roman" w:hAnsi="Times New Roman" w:cs="Times New Roman"/>
         </w:rPr>
       </w:pPr>
-      <w:r>
-        <w:rPr>
-          <w:rFonts w:ascii="Times New Roman" w:hAnsi="Times New Roman" w:cs="Times New Roman"/>
-        </w:rPr>
-        <w:t>Motion . . . . . . . . . . . . . . . . . . . . . . . . . . . . . . . . . . . 556</w:t>
+      <w:proofErr w:type="spellStart"/>
+      <w:r>
+        <w:rPr>
+          <w:rFonts w:ascii="Times New Roman" w:hAnsi="Times New Roman" w:cs="Times New Roman"/>
+        </w:rPr>
+        <w:t>Motion</w:t>
+      </w:r>
+      <w:proofErr w:type="spellEnd"/>
+      <w:r>
+        <w:rPr>
+          <w:rFonts w:ascii="Times New Roman" w:hAnsi="Times New Roman" w:cs="Times New Roman"/>
+        </w:rPr>
+        <w:t xml:space="preserve"> . . . . . . . . . . . . . . . . . . . . . . . . . . . . . . . . . . . 556</w:t>
       </w:r>
     </w:p>
     <w:p>
@@ -7310,11 +8532,19 @@
           <w:rFonts w:ascii="Times New Roman" w:hAnsi="Times New Roman" w:cs="Times New Roman"/>
         </w:rPr>
       </w:pPr>
-      <w:r>
-        <w:rPr>
-          <w:rFonts w:ascii="Times New Roman" w:hAnsi="Times New Roman" w:cs="Times New Roman"/>
-        </w:rPr>
-        <w:t>Flying . . . . . . . . . . . . . . . . . . . . . . . . . . . . . . . . . . . 557</w:t>
+      <w:proofErr w:type="spellStart"/>
+      <w:r>
+        <w:rPr>
+          <w:rFonts w:ascii="Times New Roman" w:hAnsi="Times New Roman" w:cs="Times New Roman"/>
+        </w:rPr>
+        <w:t>Flying</w:t>
+      </w:r>
+      <w:proofErr w:type="spellEnd"/>
+      <w:r>
+        <w:rPr>
+          <w:rFonts w:ascii="Times New Roman" w:hAnsi="Times New Roman" w:cs="Times New Roman"/>
+        </w:rPr>
+        <w:t xml:space="preserve"> . . . . . . . . . . . . . . . . . . . . . . . . . . . . . . . . . . . 557</w:t>
       </w:r>
     </w:p>
     <w:p>
@@ -7328,11 +8558,19 @@
           <w:rFonts w:ascii="Times New Roman" w:hAnsi="Times New Roman" w:cs="Times New Roman"/>
         </w:rPr>
       </w:pPr>
-      <w:r>
-        <w:rPr>
-          <w:rFonts w:ascii="Times New Roman" w:hAnsi="Times New Roman" w:cs="Times New Roman"/>
-        </w:rPr>
-        <w:t>Pathfinding . . . . . . . . . . . . . . . . . . . . . . . . . . . . . . . . . . . 557</w:t>
+      <w:proofErr w:type="spellStart"/>
+      <w:r>
+        <w:rPr>
+          <w:rFonts w:ascii="Times New Roman" w:hAnsi="Times New Roman" w:cs="Times New Roman"/>
+        </w:rPr>
+        <w:t>Pathfinding</w:t>
+      </w:r>
+      <w:proofErr w:type="spellEnd"/>
+      <w:r>
+        <w:rPr>
+          <w:rFonts w:ascii="Times New Roman" w:hAnsi="Times New Roman" w:cs="Times New Roman"/>
+        </w:rPr>
+        <w:t xml:space="preserve"> . . . . . . . . . . . . . . . . . . . . . . . . . . . . . . . . . . . 557</w:t>
       </w:r>
     </w:p>
     <w:p>
@@ -7346,11 +8584,33 @@
           <w:rFonts w:ascii="Times New Roman" w:hAnsi="Times New Roman" w:cs="Times New Roman"/>
         </w:rPr>
       </w:pPr>
-      <w:r>
-        <w:rPr>
-          <w:rFonts w:ascii="Times New Roman" w:hAnsi="Times New Roman" w:cs="Times New Roman"/>
-        </w:rPr>
-        <w:t>Taking Damage . . . . . . . . . . . . . . . . . . . . . . . . . . . . . . . . . 557</w:t>
+      <w:proofErr w:type="spellStart"/>
+      <w:r>
+        <w:rPr>
+          <w:rFonts w:ascii="Times New Roman" w:hAnsi="Times New Roman" w:cs="Times New Roman"/>
+        </w:rPr>
+        <w:t>Taking</w:t>
+      </w:r>
+      <w:proofErr w:type="spellEnd"/>
+      <w:r>
+        <w:rPr>
+          <w:rFonts w:ascii="Times New Roman" w:hAnsi="Times New Roman" w:cs="Times New Roman"/>
+        </w:rPr>
+        <w:t xml:space="preserve"> </w:t>
+      </w:r>
+      <w:proofErr w:type="spellStart"/>
+      <w:r>
+        <w:rPr>
+          <w:rFonts w:ascii="Times New Roman" w:hAnsi="Times New Roman" w:cs="Times New Roman"/>
+        </w:rPr>
+        <w:t>Damage</w:t>
+      </w:r>
+      <w:proofErr w:type="spellEnd"/>
+      <w:r>
+        <w:rPr>
+          <w:rFonts w:ascii="Times New Roman" w:hAnsi="Times New Roman" w:cs="Times New Roman"/>
+        </w:rPr>
+        <w:t xml:space="preserve"> . . . . . . . . . . . . . . . . . . . . . . . . . . . . . . . . . 557</w:t>
       </w:r>
     </w:p>
     <w:p>
@@ -7364,11 +8624,33 @@
           <w:rFonts w:ascii="Times New Roman" w:hAnsi="Times New Roman" w:cs="Times New Roman"/>
         </w:rPr>
       </w:pPr>
-      <w:r>
-        <w:rPr>
-          <w:rFonts w:ascii="Times New Roman" w:hAnsi="Times New Roman" w:cs="Times New Roman"/>
-        </w:rPr>
-        <w:t>Combat Attacks. . . . . . . . . . . . . . . . . . . . . . . . . . . . . . . . . 557</w:t>
+      <w:proofErr w:type="spellStart"/>
+      <w:r>
+        <w:rPr>
+          <w:rFonts w:ascii="Times New Roman" w:hAnsi="Times New Roman" w:cs="Times New Roman"/>
+        </w:rPr>
+        <w:t>Combat</w:t>
+      </w:r>
+      <w:proofErr w:type="spellEnd"/>
+      <w:r>
+        <w:rPr>
+          <w:rFonts w:ascii="Times New Roman" w:hAnsi="Times New Roman" w:cs="Times New Roman"/>
+        </w:rPr>
+        <w:t xml:space="preserve"> </w:t>
+      </w:r>
+      <w:proofErr w:type="spellStart"/>
+      <w:r>
+        <w:rPr>
+          <w:rFonts w:ascii="Times New Roman" w:hAnsi="Times New Roman" w:cs="Times New Roman"/>
+        </w:rPr>
+        <w:t>Attacks</w:t>
+      </w:r>
+      <w:proofErr w:type="spellEnd"/>
+      <w:r>
+        <w:rPr>
+          <w:rFonts w:ascii="Times New Roman" w:hAnsi="Times New Roman" w:cs="Times New Roman"/>
+        </w:rPr>
+        <w:t>. . . . . . . . . . . . . . . . . . . . . . . . . . . . . . . . . 557</w:t>
       </w:r>
     </w:p>
     <w:p>
@@ -7382,11 +8664,19 @@
           <w:rFonts w:ascii="Times New Roman" w:hAnsi="Times New Roman" w:cs="Times New Roman"/>
         </w:rPr>
       </w:pPr>
-      <w:r>
-        <w:rPr>
-          <w:rFonts w:ascii="Times New Roman" w:hAnsi="Times New Roman" w:cs="Times New Roman"/>
-        </w:rPr>
-        <w:t>Evading . . . . . . . . . . . . . . . . . . . . . . . . . . . . . . . . . . . 558</w:t>
+      <w:proofErr w:type="spellStart"/>
+      <w:r>
+        <w:rPr>
+          <w:rFonts w:ascii="Times New Roman" w:hAnsi="Times New Roman" w:cs="Times New Roman"/>
+        </w:rPr>
+        <w:t>Evading</w:t>
+      </w:r>
+      <w:proofErr w:type="spellEnd"/>
+      <w:r>
+        <w:rPr>
+          <w:rFonts w:ascii="Times New Roman" w:hAnsi="Times New Roman" w:cs="Times New Roman"/>
+        </w:rPr>
+        <w:t xml:space="preserve"> . . . . . . . . . . . . . . . . . . . . . . . . . . . . . . . . . . . 558</w:t>
       </w:r>
     </w:p>
     <w:p>
@@ -7400,11 +8690,33 @@
           <w:rFonts w:ascii="Times New Roman" w:hAnsi="Times New Roman" w:cs="Times New Roman"/>
         </w:rPr>
       </w:pPr>
-      <w:r>
-        <w:rPr>
-          <w:rFonts w:ascii="Times New Roman" w:hAnsi="Times New Roman" w:cs="Times New Roman"/>
-        </w:rPr>
-        <w:t>Special Actions . . . . . . . . . . . . . . . . . . . . . . . . . . . . . . . . . 558</w:t>
+      <w:proofErr w:type="spellStart"/>
+      <w:r>
+        <w:rPr>
+          <w:rFonts w:ascii="Times New Roman" w:hAnsi="Times New Roman" w:cs="Times New Roman"/>
+        </w:rPr>
+        <w:t>Special</w:t>
+      </w:r>
+      <w:proofErr w:type="spellEnd"/>
+      <w:r>
+        <w:rPr>
+          <w:rFonts w:ascii="Times New Roman" w:hAnsi="Times New Roman" w:cs="Times New Roman"/>
+        </w:rPr>
+        <w:t xml:space="preserve"> </w:t>
+      </w:r>
+      <w:proofErr w:type="spellStart"/>
+      <w:r>
+        <w:rPr>
+          <w:rFonts w:ascii="Times New Roman" w:hAnsi="Times New Roman" w:cs="Times New Roman"/>
+        </w:rPr>
+        <w:t>Actions</w:t>
+      </w:r>
+      <w:proofErr w:type="spellEnd"/>
+      <w:r>
+        <w:rPr>
+          <w:rFonts w:ascii="Times New Roman" w:hAnsi="Times New Roman" w:cs="Times New Roman"/>
+        </w:rPr>
+        <w:t xml:space="preserve"> . . . . . . . . . . . . . . . . . . . . . . . . . . . . . . . . . 558</w:t>
       </w:r>
     </w:p>
     <w:p>
@@ -7418,11 +8730,33 @@
           <w:rFonts w:ascii="Times New Roman" w:hAnsi="Times New Roman" w:cs="Times New Roman"/>
         </w:rPr>
       </w:pPr>
-      <w:r>
-        <w:rPr>
-          <w:rFonts w:ascii="Times New Roman" w:hAnsi="Times New Roman" w:cs="Times New Roman"/>
-        </w:rPr>
-        <w:t>Taking Hostages . . . . . . . . . . . . . . . . . . . . . . . . . . . . . 558</w:t>
+      <w:proofErr w:type="spellStart"/>
+      <w:r>
+        <w:rPr>
+          <w:rFonts w:ascii="Times New Roman" w:hAnsi="Times New Roman" w:cs="Times New Roman"/>
+        </w:rPr>
+        <w:t>Taking</w:t>
+      </w:r>
+      <w:proofErr w:type="spellEnd"/>
+      <w:r>
+        <w:rPr>
+          <w:rFonts w:ascii="Times New Roman" w:hAnsi="Times New Roman" w:cs="Times New Roman"/>
+        </w:rPr>
+        <w:t xml:space="preserve"> </w:t>
+      </w:r>
+      <w:proofErr w:type="spellStart"/>
+      <w:r>
+        <w:rPr>
+          <w:rFonts w:ascii="Times New Roman" w:hAnsi="Times New Roman" w:cs="Times New Roman"/>
+        </w:rPr>
+        <w:t>Hostages</w:t>
+      </w:r>
+      <w:proofErr w:type="spellEnd"/>
+      <w:r>
+        <w:rPr>
+          <w:rFonts w:ascii="Times New Roman" w:hAnsi="Times New Roman" w:cs="Times New Roman"/>
+        </w:rPr>
+        <w:t xml:space="preserve"> . . . . . . . . . . . . . . . . . . . . . . . . . . . . . 558</w:t>
       </w:r>
     </w:p>
     <w:p>
@@ -7436,11 +8770,47 @@
           <w:rFonts w:ascii="Times New Roman" w:hAnsi="Times New Roman" w:cs="Times New Roman"/>
         </w:rPr>
       </w:pPr>
-      <w:r>
-        <w:rPr>
-          <w:rFonts w:ascii="Times New Roman" w:hAnsi="Times New Roman" w:cs="Times New Roman"/>
-        </w:rPr>
-        <w:t>Internal Repair Arms. . . . . . . . . . . . . . . . . . . . . . . . . . . 558</w:t>
+      <w:proofErr w:type="spellStart"/>
+      <w:r>
+        <w:rPr>
+          <w:rFonts w:ascii="Times New Roman" w:hAnsi="Times New Roman" w:cs="Times New Roman"/>
+        </w:rPr>
+        <w:t>Internal</w:t>
+      </w:r>
+      <w:proofErr w:type="spellEnd"/>
+      <w:r>
+        <w:rPr>
+          <w:rFonts w:ascii="Times New Roman" w:hAnsi="Times New Roman" w:cs="Times New Roman"/>
+        </w:rPr>
+        <w:t xml:space="preserve"> </w:t>
+      </w:r>
+      <w:proofErr w:type="spellStart"/>
+      <w:r>
+        <w:rPr>
+          <w:rFonts w:ascii="Times New Roman" w:hAnsi="Times New Roman" w:cs="Times New Roman"/>
+        </w:rPr>
+        <w:t>Repair</w:t>
+      </w:r>
+      <w:proofErr w:type="spellEnd"/>
+      <w:r>
+        <w:rPr>
+          <w:rFonts w:ascii="Times New Roman" w:hAnsi="Times New Roman" w:cs="Times New Roman"/>
+        </w:rPr>
+        <w:t xml:space="preserve"> </w:t>
+      </w:r>
+      <w:proofErr w:type="spellStart"/>
+      <w:r>
+        <w:rPr>
+          <w:rFonts w:ascii="Times New Roman" w:hAnsi="Times New Roman" w:cs="Times New Roman"/>
+        </w:rPr>
+        <w:t>Arms</w:t>
+      </w:r>
+      <w:proofErr w:type="spellEnd"/>
+      <w:r>
+        <w:rPr>
+          <w:rFonts w:ascii="Times New Roman" w:hAnsi="Times New Roman" w:cs="Times New Roman"/>
+        </w:rPr>
+        <w:t>. . . . . . . . . . . . . . . . . . . . . . . . . . . 558</w:t>
       </w:r>
     </w:p>
     <w:p>
@@ -7454,11 +8824,19 @@
           <w:rFonts w:ascii="Times New Roman" w:hAnsi="Times New Roman" w:cs="Times New Roman"/>
         </w:rPr>
       </w:pPr>
-      <w:r>
-        <w:rPr>
-          <w:rFonts w:ascii="Times New Roman" w:hAnsi="Times New Roman" w:cs="Times New Roman"/>
-        </w:rPr>
-        <w:t>Collaboration . . . . . . . . . . . . . . . . . . . . . . . . . . . . . . . 558</w:t>
+      <w:proofErr w:type="spellStart"/>
+      <w:r>
+        <w:rPr>
+          <w:rFonts w:ascii="Times New Roman" w:hAnsi="Times New Roman" w:cs="Times New Roman"/>
+        </w:rPr>
+        <w:t>Collaboration</w:t>
+      </w:r>
+      <w:proofErr w:type="spellEnd"/>
+      <w:r>
+        <w:rPr>
+          <w:rFonts w:ascii="Times New Roman" w:hAnsi="Times New Roman" w:cs="Times New Roman"/>
+        </w:rPr>
+        <w:t xml:space="preserve"> . . . . . . . . . . . . . . . . . . . . . . . . . . . . . . . 558</w:t>
       </w:r>
     </w:p>
     <w:p>
@@ -7472,11 +8850,33 @@
           <w:rFonts w:ascii="Times New Roman" w:hAnsi="Times New Roman" w:cs="Times New Roman"/>
         </w:rPr>
       </w:pPr>
-      <w:r>
-        <w:rPr>
-          <w:rFonts w:ascii="Times New Roman" w:hAnsi="Times New Roman" w:cs="Times New Roman"/>
-        </w:rPr>
-        <w:t>Trash Talking . . . . . . . . . . . . . . . . . . . . . . . . . . . . . . . . . . 558</w:t>
+      <w:proofErr w:type="spellStart"/>
+      <w:r>
+        <w:rPr>
+          <w:rFonts w:ascii="Times New Roman" w:hAnsi="Times New Roman" w:cs="Times New Roman"/>
+        </w:rPr>
+        <w:t>Trash</w:t>
+      </w:r>
+      <w:proofErr w:type="spellEnd"/>
+      <w:r>
+        <w:rPr>
+          <w:rFonts w:ascii="Times New Roman" w:hAnsi="Times New Roman" w:cs="Times New Roman"/>
+        </w:rPr>
+        <w:t xml:space="preserve"> </w:t>
+      </w:r>
+      <w:proofErr w:type="spellStart"/>
+      <w:r>
+        <w:rPr>
+          <w:rFonts w:ascii="Times New Roman" w:hAnsi="Times New Roman" w:cs="Times New Roman"/>
+        </w:rPr>
+        <w:t>Talking</w:t>
+      </w:r>
+      <w:proofErr w:type="spellEnd"/>
+      <w:r>
+        <w:rPr>
+          <w:rFonts w:ascii="Times New Roman" w:hAnsi="Times New Roman" w:cs="Times New Roman"/>
+        </w:rPr>
+        <w:t xml:space="preserve"> . . . . . . . . . . . . . . . . . . . . . . . . . . . . . . . . . . 558</w:t>
       </w:r>
     </w:p>
     <w:p>
@@ -7490,11 +8890,47 @@
           <w:rFonts w:ascii="Times New Roman" w:hAnsi="Times New Roman" w:cs="Times New Roman"/>
         </w:rPr>
       </w:pPr>
-      <w:r>
-        <w:rPr>
-          <w:rFonts w:ascii="Times New Roman" w:hAnsi="Times New Roman" w:cs="Times New Roman"/>
-        </w:rPr>
-        <w:t>Falling into Traps . . . . . . . . . . . . . . . . . . . . . . . . . . . . . . . . 559</w:t>
+      <w:proofErr w:type="spellStart"/>
+      <w:r>
+        <w:rPr>
+          <w:rFonts w:ascii="Times New Roman" w:hAnsi="Times New Roman" w:cs="Times New Roman"/>
+        </w:rPr>
+        <w:t>Falling</w:t>
+      </w:r>
+      <w:proofErr w:type="spellEnd"/>
+      <w:r>
+        <w:rPr>
+          <w:rFonts w:ascii="Times New Roman" w:hAnsi="Times New Roman" w:cs="Times New Roman"/>
+        </w:rPr>
+        <w:t xml:space="preserve"> </w:t>
+      </w:r>
+      <w:proofErr w:type="spellStart"/>
+      <w:r>
+        <w:rPr>
+          <w:rFonts w:ascii="Times New Roman" w:hAnsi="Times New Roman" w:cs="Times New Roman"/>
+        </w:rPr>
+        <w:t>into</w:t>
+      </w:r>
+      <w:proofErr w:type="spellEnd"/>
+      <w:r>
+        <w:rPr>
+          <w:rFonts w:ascii="Times New Roman" w:hAnsi="Times New Roman" w:cs="Times New Roman"/>
+        </w:rPr>
+        <w:t xml:space="preserve"> </w:t>
+      </w:r>
+      <w:proofErr w:type="spellStart"/>
+      <w:r>
+        <w:rPr>
+          <w:rFonts w:ascii="Times New Roman" w:hAnsi="Times New Roman" w:cs="Times New Roman"/>
+        </w:rPr>
+        <w:t>Traps</w:t>
+      </w:r>
+      <w:proofErr w:type="spellEnd"/>
+      <w:r>
+        <w:rPr>
+          <w:rFonts w:ascii="Times New Roman" w:hAnsi="Times New Roman" w:cs="Times New Roman"/>
+        </w:rPr>
+        <w:t xml:space="preserve"> . . . . . . . . . . . . . . . . . . . . . . . . . . . . . . . . 559</w:t>
       </w:r>
     </w:p>
     <w:p>
@@ -7508,11 +8944,47 @@
           <w:rFonts w:ascii="Times New Roman" w:hAnsi="Times New Roman" w:cs="Times New Roman"/>
         </w:rPr>
       </w:pPr>
-      <w:r>
-        <w:rPr>
-          <w:rFonts w:ascii="Times New Roman" w:hAnsi="Times New Roman" w:cs="Times New Roman"/>
-        </w:rPr>
-        <w:t>Non-Combatant Agents . . . . . . . . . . . . . . . . . . . . . . . . . . . . 559</w:t>
+      <w:proofErr w:type="spellStart"/>
+      <w:r>
+        <w:rPr>
+          <w:rFonts w:ascii="Times New Roman" w:hAnsi="Times New Roman" w:cs="Times New Roman"/>
+        </w:rPr>
+        <w:t>Non</w:t>
+      </w:r>
+      <w:proofErr w:type="spellEnd"/>
+      <w:r>
+        <w:rPr>
+          <w:rFonts w:ascii="Times New Roman" w:hAnsi="Times New Roman" w:cs="Times New Roman"/>
+        </w:rPr>
+        <w:t>-</w:t>
+      </w:r>
+      <w:proofErr w:type="spellStart"/>
+      <w:r>
+        <w:rPr>
+          <w:rFonts w:ascii="Times New Roman" w:hAnsi="Times New Roman" w:cs="Times New Roman"/>
+        </w:rPr>
+        <w:t>Combatant</w:t>
+      </w:r>
+      <w:proofErr w:type="spellEnd"/>
+      <w:r>
+        <w:rPr>
+          <w:rFonts w:ascii="Times New Roman" w:hAnsi="Times New Roman" w:cs="Times New Roman"/>
+        </w:rPr>
+        <w:t xml:space="preserve"> </w:t>
+      </w:r>
+      <w:proofErr w:type="spellStart"/>
+      <w:r>
+        <w:rPr>
+          <w:rFonts w:ascii="Times New Roman" w:hAnsi="Times New Roman" w:cs="Times New Roman"/>
+        </w:rPr>
+        <w:t>Agents</w:t>
+      </w:r>
+      <w:proofErr w:type="spellEnd"/>
+      <w:r>
+        <w:rPr>
+          <w:rFonts w:ascii="Times New Roman" w:hAnsi="Times New Roman" w:cs="Times New Roman"/>
+        </w:rPr>
+        <w:t xml:space="preserve"> . . . . . . . . . . . . . . . . . . . . . . . . . . . . 559</w:t>
       </w:r>
     </w:p>
     <w:p>
@@ -7526,11 +8998,19 @@
           <w:rFonts w:ascii="Times New Roman" w:hAnsi="Times New Roman" w:cs="Times New Roman"/>
         </w:rPr>
       </w:pPr>
-      <w:r>
-        <w:rPr>
-          <w:rFonts w:ascii="Times New Roman" w:hAnsi="Times New Roman" w:cs="Times New Roman"/>
-        </w:rPr>
-        <w:t>Fleeing . . . . . . . . . . . . . . . . . . . . . . . . . . . . . . . . . . 559</w:t>
+      <w:proofErr w:type="spellStart"/>
+      <w:r>
+        <w:rPr>
+          <w:rFonts w:ascii="Times New Roman" w:hAnsi="Times New Roman" w:cs="Times New Roman"/>
+        </w:rPr>
+        <w:t>Fleeing</w:t>
+      </w:r>
+      <w:proofErr w:type="spellEnd"/>
+      <w:r>
+        <w:rPr>
+          <w:rFonts w:ascii="Times New Roman" w:hAnsi="Times New Roman" w:cs="Times New Roman"/>
+        </w:rPr>
+        <w:t xml:space="preserve"> . . . . . . . . . . . . . . . . . . . . . . . . . . . . . . . . . . 559</w:t>
       </w:r>
     </w:p>
     <w:p>
@@ -7544,11 +9024,47 @@
           <w:rFonts w:ascii="Times New Roman" w:hAnsi="Times New Roman" w:cs="Times New Roman"/>
         </w:rPr>
       </w:pPr>
-      <w:r>
-        <w:rPr>
-          <w:rFonts w:ascii="Times New Roman" w:hAnsi="Times New Roman" w:cs="Times New Roman"/>
-        </w:rPr>
-        <w:t>Talking To and Helping Sam . . . . . . . . . . . . . . . . . . . . . . . 560</w:t>
+      <w:proofErr w:type="spellStart"/>
+      <w:r>
+        <w:rPr>
+          <w:rFonts w:ascii="Times New Roman" w:hAnsi="Times New Roman" w:cs="Times New Roman"/>
+        </w:rPr>
+        <w:t>Talking</w:t>
+      </w:r>
+      <w:proofErr w:type="spellEnd"/>
+      <w:r>
+        <w:rPr>
+          <w:rFonts w:ascii="Times New Roman" w:hAnsi="Times New Roman" w:cs="Times New Roman"/>
+        </w:rPr>
+        <w:t xml:space="preserve"> To </w:t>
+      </w:r>
+      <w:proofErr w:type="spellStart"/>
+      <w:r>
+        <w:rPr>
+          <w:rFonts w:ascii="Times New Roman" w:hAnsi="Times New Roman" w:cs="Times New Roman"/>
+        </w:rPr>
+        <w:t>and</w:t>
+      </w:r>
+      <w:proofErr w:type="spellEnd"/>
+      <w:r>
+        <w:rPr>
+          <w:rFonts w:ascii="Times New Roman" w:hAnsi="Times New Roman" w:cs="Times New Roman"/>
+        </w:rPr>
+        <w:t xml:space="preserve"> </w:t>
+      </w:r>
+      <w:proofErr w:type="spellStart"/>
+      <w:r>
+        <w:rPr>
+          <w:rFonts w:ascii="Times New Roman" w:hAnsi="Times New Roman" w:cs="Times New Roman"/>
+        </w:rPr>
+        <w:t>Helping</w:t>
+      </w:r>
+      <w:proofErr w:type="spellEnd"/>
+      <w:r>
+        <w:rPr>
+          <w:rFonts w:ascii="Times New Roman" w:hAnsi="Times New Roman" w:cs="Times New Roman"/>
+        </w:rPr>
+        <w:t xml:space="preserve"> Sam . . . . . . . . . . . . . . . . . . . . . . . 560</w:t>
       </w:r>
     </w:p>
     <w:p>
@@ -7562,11 +9078,19 @@
           <w:rFonts w:ascii="Times New Roman" w:hAnsi="Times New Roman" w:cs="Times New Roman"/>
         </w:rPr>
       </w:pPr>
-      <w:r>
-        <w:rPr>
-          <w:rFonts w:ascii="Times New Roman" w:hAnsi="Times New Roman" w:cs="Times New Roman"/>
-        </w:rPr>
-        <w:t>Friends . . . . . . . . . . . . . . . . . . . . . . . . . . . . . . . . . . . 560</w:t>
+      <w:proofErr w:type="spellStart"/>
+      <w:r>
+        <w:rPr>
+          <w:rFonts w:ascii="Times New Roman" w:hAnsi="Times New Roman" w:cs="Times New Roman"/>
+        </w:rPr>
+        <w:t>Friends</w:t>
+      </w:r>
+      <w:proofErr w:type="spellEnd"/>
+      <w:r>
+        <w:rPr>
+          <w:rFonts w:ascii="Times New Roman" w:hAnsi="Times New Roman" w:cs="Times New Roman"/>
+        </w:rPr>
+        <w:t xml:space="preserve"> . . . . . . . . . . . . . . . . . . . . . . . . . . . . . . . . . . . 560</w:t>
       </w:r>
     </w:p>
     <w:p>
@@ -7580,11 +9104,19 @@
           <w:rFonts w:ascii="Times New Roman" w:hAnsi="Times New Roman" w:cs="Times New Roman"/>
         </w:rPr>
       </w:pPr>
-      <w:r>
-        <w:rPr>
-          <w:rFonts w:ascii="Times New Roman" w:hAnsi="Times New Roman" w:cs="Times New Roman"/>
-        </w:rPr>
-        <w:t>Invincible . . . . . . . . . . . . . . . . . . . . . . . . . . . . . . . . . 560</w:t>
+      <w:proofErr w:type="spellStart"/>
+      <w:r>
+        <w:rPr>
+          <w:rFonts w:ascii="Times New Roman" w:hAnsi="Times New Roman" w:cs="Times New Roman"/>
+        </w:rPr>
+        <w:t>Invincible</w:t>
+      </w:r>
+      <w:proofErr w:type="spellEnd"/>
+      <w:r>
+        <w:rPr>
+          <w:rFonts w:ascii="Times New Roman" w:hAnsi="Times New Roman" w:cs="Times New Roman"/>
+        </w:rPr>
+        <w:t xml:space="preserve"> . . . . . . . . . . . . . . . . . . . . . . . . . . . . . . . . . 560</w:t>
       </w:r>
     </w:p>
     <w:p>
@@ -7598,11 +9130,19 @@
           <w:rFonts w:ascii="Times New Roman" w:hAnsi="Times New Roman" w:cs="Times New Roman"/>
         </w:rPr>
       </w:pPr>
-      <w:r>
-        <w:rPr>
-          <w:rFonts w:ascii="Times New Roman" w:hAnsi="Times New Roman" w:cs="Times New Roman"/>
-        </w:rPr>
-        <w:t>Following Sam . . . . . . . . . . . . . . . . . . . . . . . . . . . . . . 560</w:t>
+      <w:proofErr w:type="spellStart"/>
+      <w:r>
+        <w:rPr>
+          <w:rFonts w:ascii="Times New Roman" w:hAnsi="Times New Roman" w:cs="Times New Roman"/>
+        </w:rPr>
+        <w:t>Following</w:t>
+      </w:r>
+      <w:proofErr w:type="spellEnd"/>
+      <w:r>
+        <w:rPr>
+          <w:rFonts w:ascii="Times New Roman" w:hAnsi="Times New Roman" w:cs="Times New Roman"/>
+        </w:rPr>
+        <w:t xml:space="preserve"> Sam . . . . . . . . . . . . . . . . . . . . . . . . . . . . . . 560</w:t>
       </w:r>
     </w:p>
     <w:p>
@@ -7616,11 +9156,19 @@
           <w:rFonts w:ascii="Times New Roman" w:hAnsi="Times New Roman" w:cs="Times New Roman"/>
         </w:rPr>
       </w:pPr>
-      <w:r>
-        <w:rPr>
-          <w:rFonts w:ascii="Times New Roman" w:hAnsi="Times New Roman" w:cs="Times New Roman"/>
-        </w:rPr>
-        <w:t>Guarding Sam’s Back . . . . . . . . . . . . . . . . . . . . . . . . . . 560</w:t>
+      <w:proofErr w:type="spellStart"/>
+      <w:r>
+        <w:rPr>
+          <w:rFonts w:ascii="Times New Roman" w:hAnsi="Times New Roman" w:cs="Times New Roman"/>
+        </w:rPr>
+        <w:t>Guarding</w:t>
+      </w:r>
+      <w:proofErr w:type="spellEnd"/>
+      <w:r>
+        <w:rPr>
+          <w:rFonts w:ascii="Times New Roman" w:hAnsi="Times New Roman" w:cs="Times New Roman"/>
+        </w:rPr>
+        <w:t xml:space="preserve"> Sam’s Back . . . . . . . . . . . . . . . . . . . . . . . . . . 560</w:t>
       </w:r>
     </w:p>
     <w:p>
@@ -7634,11 +9182,33 @@
           <w:rFonts w:ascii="Times New Roman" w:hAnsi="Times New Roman" w:cs="Times New Roman"/>
         </w:rPr>
       </w:pPr>
-      <w:r>
-        <w:rPr>
-          <w:rFonts w:ascii="Times New Roman" w:hAnsi="Times New Roman" w:cs="Times New Roman"/>
-        </w:rPr>
-        <w:t>Providing Advice . . . . . . . . . . . . . . . . . . . . . . . . . . . . . 561</w:t>
+      <w:proofErr w:type="spellStart"/>
+      <w:r>
+        <w:rPr>
+          <w:rFonts w:ascii="Times New Roman" w:hAnsi="Times New Roman" w:cs="Times New Roman"/>
+        </w:rPr>
+        <w:t>Providing</w:t>
+      </w:r>
+      <w:proofErr w:type="spellEnd"/>
+      <w:r>
+        <w:rPr>
+          <w:rFonts w:ascii="Times New Roman" w:hAnsi="Times New Roman" w:cs="Times New Roman"/>
+        </w:rPr>
+        <w:t xml:space="preserve"> </w:t>
+      </w:r>
+      <w:proofErr w:type="spellStart"/>
+      <w:r>
+        <w:rPr>
+          <w:rFonts w:ascii="Times New Roman" w:hAnsi="Times New Roman" w:cs="Times New Roman"/>
+        </w:rPr>
+        <w:t>Advice</w:t>
+      </w:r>
+      <w:proofErr w:type="spellEnd"/>
+      <w:r>
+        <w:rPr>
+          <w:rFonts w:ascii="Times New Roman" w:hAnsi="Times New Roman" w:cs="Times New Roman"/>
+        </w:rPr>
+        <w:t xml:space="preserve"> . . . . . . . . . . . . . . . . . . . . . . . . . . . . . 561</w:t>
       </w:r>
     </w:p>
     <w:p>
@@ -7652,11 +9222,19 @@
           <w:rFonts w:ascii="Times New Roman" w:hAnsi="Times New Roman" w:cs="Times New Roman"/>
         </w:rPr>
       </w:pPr>
-      <w:r>
-        <w:rPr>
-          <w:rFonts w:ascii="Times New Roman" w:hAnsi="Times New Roman" w:cs="Times New Roman"/>
-        </w:rPr>
-        <w:t>Storytelling . . . . . . . . . . . . . . . . . . . . . . . . . . . . . . . . 561</w:t>
+      <w:proofErr w:type="spellStart"/>
+      <w:r>
+        <w:rPr>
+          <w:rFonts w:ascii="Times New Roman" w:hAnsi="Times New Roman" w:cs="Times New Roman"/>
+        </w:rPr>
+        <w:t>Storytelling</w:t>
+      </w:r>
+      <w:proofErr w:type="spellEnd"/>
+      <w:r>
+        <w:rPr>
+          <w:rFonts w:ascii="Times New Roman" w:hAnsi="Times New Roman" w:cs="Times New Roman"/>
+        </w:rPr>
+        <w:t xml:space="preserve"> . . . . . . . . . . . . . . . . . . . . . . . . . . . . . . . . 561</w:t>
       </w:r>
     </w:p>
     <w:p>
@@ -7673,7 +9251,21 @@
         <w:rPr>
           <w:rFonts w:ascii="Times New Roman" w:hAnsi="Times New Roman" w:cs="Times New Roman"/>
         </w:rPr>
-        <w:t>IV. Game Elements. . . . . . . . . . . . . . . . . . . . . . . . . . . . . . . . . 561</w:t>
+        <w:t xml:space="preserve">IV. Game </w:t>
+      </w:r>
+      <w:proofErr w:type="spellStart"/>
+      <w:r>
+        <w:rPr>
+          <w:rFonts w:ascii="Times New Roman" w:hAnsi="Times New Roman" w:cs="Times New Roman"/>
+        </w:rPr>
+        <w:t>Elements</w:t>
+      </w:r>
+      <w:proofErr w:type="spellEnd"/>
+      <w:r>
+        <w:rPr>
+          <w:rFonts w:ascii="Times New Roman" w:hAnsi="Times New Roman" w:cs="Times New Roman"/>
+        </w:rPr>
+        <w:t>. . . . . . . . . . . . . . . . . . . . . . . . . . . . . . . . . 561</w:t>
       </w:r>
     </w:p>
     <w:p>
@@ -7687,11 +9279,19 @@
           <w:rFonts w:ascii="Times New Roman" w:hAnsi="Times New Roman" w:cs="Times New Roman"/>
         </w:rPr>
       </w:pPr>
-      <w:r>
-        <w:rPr>
-          <w:rFonts w:ascii="Times New Roman" w:hAnsi="Times New Roman" w:cs="Times New Roman"/>
-        </w:rPr>
-        <w:t>Items . . . . . . . . . . . . . . . . . . . . . . . . . . . . . . . . . . . 561</w:t>
+      <w:proofErr w:type="spellStart"/>
+      <w:r>
+        <w:rPr>
+          <w:rFonts w:ascii="Times New Roman" w:hAnsi="Times New Roman" w:cs="Times New Roman"/>
+        </w:rPr>
+        <w:t>Items</w:t>
+      </w:r>
+      <w:proofErr w:type="spellEnd"/>
+      <w:r>
+        <w:rPr>
+          <w:rFonts w:ascii="Times New Roman" w:hAnsi="Times New Roman" w:cs="Times New Roman"/>
+        </w:rPr>
+        <w:t xml:space="preserve"> . . . . . . . . . . . . . . . . . . . . . . . . . . . . . . . . . . . 561</w:t>
       </w:r>
     </w:p>
     <w:p>
@@ -7706,7 +9306,21 @@
         <w:rPr>
           <w:rFonts w:ascii="Times New Roman" w:hAnsi="Times New Roman" w:cs="Times New Roman"/>
         </w:rPr>
-        <w:t>Sam’s Projectiles . . . . . . . . . . . . . . . . . . . . . . . . . . . . . 561</w:t>
+        <w:t xml:space="preserve">Sam’s </w:t>
+      </w:r>
+      <w:proofErr w:type="spellStart"/>
+      <w:r>
+        <w:rPr>
+          <w:rFonts w:ascii="Times New Roman" w:hAnsi="Times New Roman" w:cs="Times New Roman"/>
+        </w:rPr>
+        <w:t>Projectiles</w:t>
+      </w:r>
+      <w:proofErr w:type="spellEnd"/>
+      <w:r>
+        <w:rPr>
+          <w:rFonts w:ascii="Times New Roman" w:hAnsi="Times New Roman" w:cs="Times New Roman"/>
+        </w:rPr>
+        <w:t xml:space="preserve"> . . . . . . . . . . . . . . . . . . . . . . . . . . . . . 561</w:t>
       </w:r>
     </w:p>
     <w:p>
@@ -7721,11 +9335,33 @@
           <w:rFonts w:ascii="Times New Roman" w:hAnsi="Times New Roman" w:cs="Times New Roman"/>
         </w:rPr>
       </w:pPr>
-      <w:r>
-        <w:rPr>
-          <w:rFonts w:ascii="Times New Roman" w:hAnsi="Times New Roman" w:cs="Times New Roman"/>
-        </w:rPr>
-        <w:t>Rocket Enhancements . . . . . . . . . . . . . . . . . . . . . . . . . . 562</w:t>
+      <w:proofErr w:type="spellStart"/>
+      <w:r>
+        <w:rPr>
+          <w:rFonts w:ascii="Times New Roman" w:hAnsi="Times New Roman" w:cs="Times New Roman"/>
+        </w:rPr>
+        <w:t>Rocket</w:t>
+      </w:r>
+      <w:proofErr w:type="spellEnd"/>
+      <w:r>
+        <w:rPr>
+          <w:rFonts w:ascii="Times New Roman" w:hAnsi="Times New Roman" w:cs="Times New Roman"/>
+        </w:rPr>
+        <w:t xml:space="preserve"> </w:t>
+      </w:r>
+      <w:proofErr w:type="spellStart"/>
+      <w:r>
+        <w:rPr>
+          <w:rFonts w:ascii="Times New Roman" w:hAnsi="Times New Roman" w:cs="Times New Roman"/>
+        </w:rPr>
+        <w:t>Enhancements</w:t>
+      </w:r>
+      <w:proofErr w:type="spellEnd"/>
+      <w:r>
+        <w:rPr>
+          <w:rFonts w:ascii="Times New Roman" w:hAnsi="Times New Roman" w:cs="Times New Roman"/>
+        </w:rPr>
+        <w:t xml:space="preserve"> . . . . . . . . . . . . . . . . . . . . . . . . . . 562</w:t>
       </w:r>
     </w:p>
     <w:p>
@@ -7739,11 +9375,19 @@
           <w:rFonts w:ascii="Times New Roman" w:hAnsi="Times New Roman" w:cs="Times New Roman"/>
         </w:rPr>
       </w:pPr>
-      <w:r>
-        <w:rPr>
-          <w:rFonts w:ascii="Times New Roman" w:hAnsi="Times New Roman" w:cs="Times New Roman"/>
-        </w:rPr>
-        <w:t>Miscellaneous . . . . . . . . . . . . . . . . . . . . . . . . . . . . . . 563</w:t>
+      <w:proofErr w:type="spellStart"/>
+      <w:r>
+        <w:rPr>
+          <w:rFonts w:ascii="Times New Roman" w:hAnsi="Times New Roman" w:cs="Times New Roman"/>
+        </w:rPr>
+        <w:t>Miscellaneous</w:t>
+      </w:r>
+      <w:proofErr w:type="spellEnd"/>
+      <w:r>
+        <w:rPr>
+          <w:rFonts w:ascii="Times New Roman" w:hAnsi="Times New Roman" w:cs="Times New Roman"/>
+        </w:rPr>
+        <w:t xml:space="preserve"> . . . . . . . . . . . . . . . . . . . . . . . . . . . . . . 563</w:t>
       </w:r>
     </w:p>
     <w:p>
@@ -7757,11 +9401,19 @@
           <w:rFonts w:ascii="Times New Roman" w:hAnsi="Times New Roman" w:cs="Times New Roman"/>
         </w:rPr>
       </w:pPr>
-      <w:r>
-        <w:rPr>
-          <w:rFonts w:ascii="Times New Roman" w:hAnsi="Times New Roman" w:cs="Times New Roman"/>
-        </w:rPr>
-        <w:t>Characters . . . . . . . . . . . . . . . . . . . . . . . . . . . . . . . . . . . 563</w:t>
+      <w:proofErr w:type="spellStart"/>
+      <w:r>
+        <w:rPr>
+          <w:rFonts w:ascii="Times New Roman" w:hAnsi="Times New Roman" w:cs="Times New Roman"/>
+        </w:rPr>
+        <w:t>Characters</w:t>
+      </w:r>
+      <w:proofErr w:type="spellEnd"/>
+      <w:r>
+        <w:rPr>
+          <w:rFonts w:ascii="Times New Roman" w:hAnsi="Times New Roman" w:cs="Times New Roman"/>
+        </w:rPr>
+        <w:t xml:space="preserve"> . . . . . . . . . . . . . . . . . . . . . . . . . . . . . . . . . . . 563</w:t>
       </w:r>
     </w:p>
     <w:p>
@@ -7775,11 +9427,19 @@
           <w:rFonts w:ascii="Times New Roman" w:hAnsi="Times New Roman" w:cs="Times New Roman"/>
         </w:rPr>
       </w:pPr>
-      <w:r>
-        <w:rPr>
-          <w:rFonts w:ascii="Times New Roman" w:hAnsi="Times New Roman" w:cs="Times New Roman"/>
-        </w:rPr>
-        <w:t>Atomic Sam. . . . . . . . . . . . . . . . . . . . . . . . . . . . . . . . 563</w:t>
+      <w:proofErr w:type="spellStart"/>
+      <w:r>
+        <w:rPr>
+          <w:rFonts w:ascii="Times New Roman" w:hAnsi="Times New Roman" w:cs="Times New Roman"/>
+        </w:rPr>
+        <w:t>Atomic</w:t>
+      </w:r>
+      <w:proofErr w:type="spellEnd"/>
+      <w:r>
+        <w:rPr>
+          <w:rFonts w:ascii="Times New Roman" w:hAnsi="Times New Roman" w:cs="Times New Roman"/>
+        </w:rPr>
+        <w:t xml:space="preserve"> Sam. . . . . . . . . . . . . . . . . . . . . . . . . . . . . . . . 563</w:t>
       </w:r>
     </w:p>
     <w:p>
@@ -7793,11 +9453,19 @@
           <w:rFonts w:ascii="Times New Roman" w:hAnsi="Times New Roman" w:cs="Times New Roman"/>
         </w:rPr>
       </w:pPr>
-      <w:r>
-        <w:rPr>
-          <w:rFonts w:ascii="Times New Roman" w:hAnsi="Times New Roman" w:cs="Times New Roman"/>
-        </w:rPr>
-        <w:t>Friends . . . . . . . . . . . . . . . . . . . . . . . . . . . . . . . . . . 564</w:t>
+      <w:proofErr w:type="spellStart"/>
+      <w:r>
+        <w:rPr>
+          <w:rFonts w:ascii="Times New Roman" w:hAnsi="Times New Roman" w:cs="Times New Roman"/>
+        </w:rPr>
+        <w:t>Friends</w:t>
+      </w:r>
+      <w:proofErr w:type="spellEnd"/>
+      <w:r>
+        <w:rPr>
+          <w:rFonts w:ascii="Times New Roman" w:hAnsi="Times New Roman" w:cs="Times New Roman"/>
+        </w:rPr>
+        <w:t xml:space="preserve"> . . . . . . . . . . . . . . . . . . . . . . . . . . . . . . . . . . 564</w:t>
       </w:r>
     </w:p>
     <w:p>
@@ -7811,11 +9479,33 @@
           <w:rFonts w:ascii="Times New Roman" w:hAnsi="Times New Roman" w:cs="Times New Roman"/>
         </w:rPr>
       </w:pPr>
-      <w:r>
-        <w:rPr>
-          <w:rFonts w:ascii="Times New Roman" w:hAnsi="Times New Roman" w:cs="Times New Roman"/>
-        </w:rPr>
-        <w:t>Other Characters. . . . . . . . . . . . . . . . . . . . . . . . . . . . . 564</w:t>
+      <w:proofErr w:type="spellStart"/>
+      <w:r>
+        <w:rPr>
+          <w:rFonts w:ascii="Times New Roman" w:hAnsi="Times New Roman" w:cs="Times New Roman"/>
+        </w:rPr>
+        <w:t>Other</w:t>
+      </w:r>
+      <w:proofErr w:type="spellEnd"/>
+      <w:r>
+        <w:rPr>
+          <w:rFonts w:ascii="Times New Roman" w:hAnsi="Times New Roman" w:cs="Times New Roman"/>
+        </w:rPr>
+        <w:t xml:space="preserve"> </w:t>
+      </w:r>
+      <w:proofErr w:type="spellStart"/>
+      <w:r>
+        <w:rPr>
+          <w:rFonts w:ascii="Times New Roman" w:hAnsi="Times New Roman" w:cs="Times New Roman"/>
+        </w:rPr>
+        <w:t>Characters</w:t>
+      </w:r>
+      <w:proofErr w:type="spellEnd"/>
+      <w:r>
+        <w:rPr>
+          <w:rFonts w:ascii="Times New Roman" w:hAnsi="Times New Roman" w:cs="Times New Roman"/>
+        </w:rPr>
+        <w:t>. . . . . . . . . . . . . . . . . . . . . . . . . . . . . 564</w:t>
       </w:r>
     </w:p>
     <w:p>
@@ -7829,11 +9519,19 @@
           <w:rFonts w:ascii="Times New Roman" w:hAnsi="Times New Roman" w:cs="Times New Roman"/>
         </w:rPr>
       </w:pPr>
-      <w:r>
-        <w:rPr>
-          <w:rFonts w:ascii="Times New Roman" w:hAnsi="Times New Roman" w:cs="Times New Roman"/>
-        </w:rPr>
-        <w:t>Enemies . . . . . . . . . . . . . . . . . . . . . . . . . . . . . . . . . 566</w:t>
+      <w:proofErr w:type="spellStart"/>
+      <w:r>
+        <w:rPr>
+          <w:rFonts w:ascii="Times New Roman" w:hAnsi="Times New Roman" w:cs="Times New Roman"/>
+        </w:rPr>
+        <w:t>Enemies</w:t>
+      </w:r>
+      <w:proofErr w:type="spellEnd"/>
+      <w:r>
+        <w:rPr>
+          <w:rFonts w:ascii="Times New Roman" w:hAnsi="Times New Roman" w:cs="Times New Roman"/>
+        </w:rPr>
+        <w:t xml:space="preserve"> . . . . . . . . . . . . . . . . . . . . . . . . . . . . . . . . . 566</w:t>
       </w:r>
     </w:p>
     <w:p>
@@ -7851,7 +9549,35 @@
         <w:rPr>
           <w:rFonts w:ascii="Times New Roman" w:hAnsi="Times New Roman" w:cs="Times New Roman"/>
         </w:rPr>
-        <w:t>V. Story Overview. . . . . . . . . . . . . . . . . . . . . . . . . . . . . . . . . 571</w:t>
+        <w:t xml:space="preserve">V. </w:t>
+      </w:r>
+      <w:proofErr w:type="spellStart"/>
+      <w:r>
+        <w:rPr>
+          <w:rFonts w:ascii="Times New Roman" w:hAnsi="Times New Roman" w:cs="Times New Roman"/>
+        </w:rPr>
+        <w:t>Story</w:t>
+      </w:r>
+      <w:proofErr w:type="spellEnd"/>
+      <w:r>
+        <w:rPr>
+          <w:rFonts w:ascii="Times New Roman" w:hAnsi="Times New Roman" w:cs="Times New Roman"/>
+        </w:rPr>
+        <w:t xml:space="preserve"> </w:t>
+      </w:r>
+      <w:proofErr w:type="spellStart"/>
+      <w:r>
+        <w:rPr>
+          <w:rFonts w:ascii="Times New Roman" w:hAnsi="Times New Roman" w:cs="Times New Roman"/>
+        </w:rPr>
+        <w:t>Overview</w:t>
+      </w:r>
+      <w:proofErr w:type="spellEnd"/>
+      <w:r>
+        <w:rPr>
+          <w:rFonts w:ascii="Times New Roman" w:hAnsi="Times New Roman" w:cs="Times New Roman"/>
+        </w:rPr>
+        <w:t>. . . . . . . . . . . . . . . . . . . . . . . . . . . . . . . . . 571</w:t>
       </w:r>
     </w:p>
     <w:p>
@@ -7869,7 +9595,21 @@
         <w:rPr>
           <w:rFonts w:ascii="Times New Roman" w:hAnsi="Times New Roman" w:cs="Times New Roman"/>
         </w:rPr>
-        <w:t>VI. Game Progression . . . . . . . . . . . . . . . . . . . . . . . . . . . . . . . 572</w:t>
+        <w:t xml:space="preserve">VI. Game </w:t>
+      </w:r>
+      <w:proofErr w:type="spellStart"/>
+      <w:r>
+        <w:rPr>
+          <w:rFonts w:ascii="Times New Roman" w:hAnsi="Times New Roman" w:cs="Times New Roman"/>
+        </w:rPr>
+        <w:t>Progression</w:t>
+      </w:r>
+      <w:proofErr w:type="spellEnd"/>
+      <w:r>
+        <w:rPr>
+          <w:rFonts w:ascii="Times New Roman" w:hAnsi="Times New Roman" w:cs="Times New Roman"/>
+        </w:rPr>
+        <w:t xml:space="preserve"> . . . . . . . . . . . . . . . . . . . . . . . . . . . . . . . 572</w:t>
       </w:r>
     </w:p>
     <w:p>
@@ -7883,11 +9623,19 @@
           <w:rFonts w:ascii="Times New Roman" w:hAnsi="Times New Roman" w:cs="Times New Roman"/>
         </w:rPr>
       </w:pPr>
-      <w:r>
-        <w:rPr>
-          <w:rFonts w:ascii="Times New Roman" w:hAnsi="Times New Roman" w:cs="Times New Roman"/>
-        </w:rPr>
-        <w:t>Setting . . . . . . . . . . . . . . . . . . . . . . . . . . . . . . . . . . . 572</w:t>
+      <w:proofErr w:type="spellStart"/>
+      <w:r>
+        <w:rPr>
+          <w:rFonts w:ascii="Times New Roman" w:hAnsi="Times New Roman" w:cs="Times New Roman"/>
+        </w:rPr>
+        <w:t>Setting</w:t>
+      </w:r>
+      <w:proofErr w:type="spellEnd"/>
+      <w:r>
+        <w:rPr>
+          <w:rFonts w:ascii="Times New Roman" w:hAnsi="Times New Roman" w:cs="Times New Roman"/>
+        </w:rPr>
+        <w:t xml:space="preserve"> . . . . . . . . . . . . . . . . . . . . . . . . . . . . . . . . . . . 572</w:t>
       </w:r>
     </w:p>
     <w:p>
@@ -7901,11 +9649,19 @@
           <w:rFonts w:ascii="Times New Roman" w:hAnsi="Times New Roman" w:cs="Times New Roman"/>
         </w:rPr>
       </w:pPr>
-      <w:r>
-        <w:rPr>
-          <w:rFonts w:ascii="Times New Roman" w:hAnsi="Times New Roman" w:cs="Times New Roman"/>
-        </w:rPr>
-        <w:t>Introduction. . . . . . . . . . . . . . . . . . . . . . . . . . . . . . . . . . . 573</w:t>
+      <w:proofErr w:type="spellStart"/>
+      <w:r>
+        <w:rPr>
+          <w:rFonts w:ascii="Times New Roman" w:hAnsi="Times New Roman" w:cs="Times New Roman"/>
+        </w:rPr>
+        <w:t>Introduction</w:t>
+      </w:r>
+      <w:proofErr w:type="spellEnd"/>
+      <w:r>
+        <w:rPr>
+          <w:rFonts w:ascii="Times New Roman" w:hAnsi="Times New Roman" w:cs="Times New Roman"/>
+        </w:rPr>
+        <w:t>. . . . . . . . . . . . . . . . . . . . . . . . . . . . . . . . . . . 573</w:t>
       </w:r>
     </w:p>
     <w:p>
@@ -7919,11 +9675,19 @@
           <w:rFonts w:ascii="Times New Roman" w:hAnsi="Times New Roman" w:cs="Times New Roman"/>
         </w:rPr>
       </w:pPr>
-      <w:r>
-        <w:rPr>
-          <w:rFonts w:ascii="Times New Roman" w:hAnsi="Times New Roman" w:cs="Times New Roman"/>
-        </w:rPr>
-        <w:t>Gargantuopolis . . . . . . . . . . . . . . . . . . . . . . . . . . . . . . . . . 573</w:t>
+      <w:proofErr w:type="spellStart"/>
+      <w:r>
+        <w:rPr>
+          <w:rFonts w:ascii="Times New Roman" w:hAnsi="Times New Roman" w:cs="Times New Roman"/>
+        </w:rPr>
+        <w:t>Gargantuopolis</w:t>
+      </w:r>
+      <w:proofErr w:type="spellEnd"/>
+      <w:r>
+        <w:rPr>
+          <w:rFonts w:ascii="Times New Roman" w:hAnsi="Times New Roman" w:cs="Times New Roman"/>
+        </w:rPr>
+        <w:t xml:space="preserve"> . . . . . . . . . . . . . . . . . . . . . . . . . . . . . . . . . 573</w:t>
       </w:r>
     </w:p>
     <w:p>
@@ -7937,11 +9701,61 @@
           <w:rFonts w:ascii="Times New Roman" w:hAnsi="Times New Roman" w:cs="Times New Roman"/>
         </w:rPr>
       </w:pPr>
-      <w:r>
-        <w:rPr>
-          <w:rFonts w:ascii="Times New Roman" w:hAnsi="Times New Roman" w:cs="Times New Roman"/>
-        </w:rPr>
-        <w:t>The Electric Priestess’ Bubble Home. . . . . . . . . . . . . . . . . . . . . 574</w:t>
+      <w:proofErr w:type="spellStart"/>
+      <w:r>
+        <w:rPr>
+          <w:rFonts w:ascii="Times New Roman" w:hAnsi="Times New Roman" w:cs="Times New Roman"/>
+        </w:rPr>
+        <w:t>The</w:t>
+      </w:r>
+      <w:proofErr w:type="spellEnd"/>
+      <w:r>
+        <w:rPr>
+          <w:rFonts w:ascii="Times New Roman" w:hAnsi="Times New Roman" w:cs="Times New Roman"/>
+        </w:rPr>
+        <w:t xml:space="preserve"> </w:t>
+      </w:r>
+      <w:proofErr w:type="spellStart"/>
+      <w:r>
+        <w:rPr>
+          <w:rFonts w:ascii="Times New Roman" w:hAnsi="Times New Roman" w:cs="Times New Roman"/>
+        </w:rPr>
+        <w:t>Electric</w:t>
+      </w:r>
+      <w:proofErr w:type="spellEnd"/>
+      <w:r>
+        <w:rPr>
+          <w:rFonts w:ascii="Times New Roman" w:hAnsi="Times New Roman" w:cs="Times New Roman"/>
+        </w:rPr>
+        <w:t xml:space="preserve"> </w:t>
+      </w:r>
+      <w:proofErr w:type="spellStart"/>
+      <w:r>
+        <w:rPr>
+          <w:rFonts w:ascii="Times New Roman" w:hAnsi="Times New Roman" w:cs="Times New Roman"/>
+        </w:rPr>
+        <w:t>Priestess</w:t>
+      </w:r>
+      <w:proofErr w:type="spellEnd"/>
+      <w:r>
+        <w:rPr>
+          <w:rFonts w:ascii="Times New Roman" w:hAnsi="Times New Roman" w:cs="Times New Roman"/>
+        </w:rPr>
+        <w:t xml:space="preserve">’ </w:t>
+      </w:r>
+      <w:proofErr w:type="spellStart"/>
+      <w:r>
+        <w:rPr>
+          <w:rFonts w:ascii="Times New Roman" w:hAnsi="Times New Roman" w:cs="Times New Roman"/>
+        </w:rPr>
+        <w:t>Bubble</w:t>
+      </w:r>
+      <w:proofErr w:type="spellEnd"/>
+      <w:r>
+        <w:rPr>
+          <w:rFonts w:ascii="Times New Roman" w:hAnsi="Times New Roman" w:cs="Times New Roman"/>
+        </w:rPr>
+        <w:t xml:space="preserve"> Home. . . . . . . . . . . . . . . . . . . . . 574</w:t>
       </w:r>
     </w:p>
     <w:p>
@@ -7955,11 +9769,19 @@
           <w:rFonts w:ascii="Times New Roman" w:hAnsi="Times New Roman" w:cs="Times New Roman"/>
         </w:rPr>
       </w:pPr>
-      <w:r>
-        <w:rPr>
-          <w:rFonts w:ascii="Times New Roman" w:hAnsi="Times New Roman" w:cs="Times New Roman"/>
-        </w:rPr>
-        <w:t>Benthos . . . . . . . . . . . . . . . . . . . . . . . . . . . . . . . . . . . 574</w:t>
+      <w:proofErr w:type="spellStart"/>
+      <w:r>
+        <w:rPr>
+          <w:rFonts w:ascii="Times New Roman" w:hAnsi="Times New Roman" w:cs="Times New Roman"/>
+        </w:rPr>
+        <w:t>Benthos</w:t>
+      </w:r>
+      <w:proofErr w:type="spellEnd"/>
+      <w:r>
+        <w:rPr>
+          <w:rFonts w:ascii="Times New Roman" w:hAnsi="Times New Roman" w:cs="Times New Roman"/>
+        </w:rPr>
+        <w:t xml:space="preserve"> . . . . . . . . . . . . . . . . . . . . . . . . . . . . . . . . . . . 574</w:t>
       </w:r>
     </w:p>
     <w:p>
@@ -7973,11 +9795,19 @@
           <w:rFonts w:ascii="Times New Roman" w:hAnsi="Times New Roman" w:cs="Times New Roman"/>
         </w:rPr>
       </w:pPr>
-      <w:r>
-        <w:rPr>
-          <w:rFonts w:ascii="Times New Roman" w:hAnsi="Times New Roman" w:cs="Times New Roman"/>
-        </w:rPr>
-        <w:t>Harmony . . . . . . . . . . . . . . . . . . . . . . . . . . . . . . . . . . . 575</w:t>
+      <w:proofErr w:type="spellStart"/>
+      <w:r>
+        <w:rPr>
+          <w:rFonts w:ascii="Times New Roman" w:hAnsi="Times New Roman" w:cs="Times New Roman"/>
+        </w:rPr>
+        <w:t>Harmony</w:t>
+      </w:r>
+      <w:proofErr w:type="spellEnd"/>
+      <w:r>
+        <w:rPr>
+          <w:rFonts w:ascii="Times New Roman" w:hAnsi="Times New Roman" w:cs="Times New Roman"/>
+        </w:rPr>
+        <w:t xml:space="preserve"> . . . . . . . . . . . . . . . . . . . . . . . . . . . . . . . . . . . 575</w:t>
       </w:r>
     </w:p>
     <w:p>
@@ -8009,11 +9839,75 @@
           <w:rFonts w:ascii="Times New Roman" w:hAnsi="Times New Roman" w:cs="Times New Roman"/>
         </w:rPr>
       </w:pPr>
-      <w:r>
-        <w:rPr>
-          <w:rFonts w:ascii="Times New Roman" w:hAnsi="Times New Roman" w:cs="Times New Roman"/>
-        </w:rPr>
-        <w:t>Return to the Electric Priestess’ Bubble Home . . . . . . . . . . . . . . . 577</w:t>
+      <w:proofErr w:type="spellStart"/>
+      <w:r>
+        <w:rPr>
+          <w:rFonts w:ascii="Times New Roman" w:hAnsi="Times New Roman" w:cs="Times New Roman"/>
+        </w:rPr>
+        <w:t>Return</w:t>
+      </w:r>
+      <w:proofErr w:type="spellEnd"/>
+      <w:r>
+        <w:rPr>
+          <w:rFonts w:ascii="Times New Roman" w:hAnsi="Times New Roman" w:cs="Times New Roman"/>
+        </w:rPr>
+        <w:t xml:space="preserve"> to </w:t>
+      </w:r>
+      <w:proofErr w:type="spellStart"/>
+      <w:r>
+        <w:rPr>
+          <w:rFonts w:ascii="Times New Roman" w:hAnsi="Times New Roman" w:cs="Times New Roman"/>
+        </w:rPr>
+        <w:t>the</w:t>
+      </w:r>
+      <w:proofErr w:type="spellEnd"/>
+      <w:r>
+        <w:rPr>
+          <w:rFonts w:ascii="Times New Roman" w:hAnsi="Times New Roman" w:cs="Times New Roman"/>
+        </w:rPr>
+        <w:t xml:space="preserve"> </w:t>
+      </w:r>
+      <w:proofErr w:type="spellStart"/>
+      <w:r>
+        <w:rPr>
+          <w:rFonts w:ascii="Times New Roman" w:hAnsi="Times New Roman" w:cs="Times New Roman"/>
+        </w:rPr>
+        <w:t>Electric</w:t>
+      </w:r>
+      <w:proofErr w:type="spellEnd"/>
+      <w:r>
+        <w:rPr>
+          <w:rFonts w:ascii="Times New Roman" w:hAnsi="Times New Roman" w:cs="Times New Roman"/>
+        </w:rPr>
+        <w:t xml:space="preserve"> </w:t>
+      </w:r>
+      <w:proofErr w:type="spellStart"/>
+      <w:r>
+        <w:rPr>
+          <w:rFonts w:ascii="Times New Roman" w:hAnsi="Times New Roman" w:cs="Times New Roman"/>
+        </w:rPr>
+        <w:t>Priestess</w:t>
+      </w:r>
+      <w:proofErr w:type="spellEnd"/>
+      <w:r>
+        <w:rPr>
+          <w:rFonts w:ascii="Times New Roman" w:hAnsi="Times New Roman" w:cs="Times New Roman"/>
+        </w:rPr>
+        <w:t xml:space="preserve">’ </w:t>
+      </w:r>
+      <w:proofErr w:type="spellStart"/>
+      <w:r>
+        <w:rPr>
+          <w:rFonts w:ascii="Times New Roman" w:hAnsi="Times New Roman" w:cs="Times New Roman"/>
+        </w:rPr>
+        <w:t>Bubble</w:t>
+      </w:r>
+      <w:proofErr w:type="spellEnd"/>
+      <w:r>
+        <w:rPr>
+          <w:rFonts w:ascii="Times New Roman" w:hAnsi="Times New Roman" w:cs="Times New Roman"/>
+        </w:rPr>
+        <w:t xml:space="preserve"> Home . . . . . . . . . . . . . . . 577</w:t>
       </w:r>
     </w:p>
     <w:p>
@@ -8027,24 +9921,60 @@
           <w:rFonts w:ascii="Times New Roman" w:hAnsi="Times New Roman" w:cs="Times New Roman"/>
         </w:rPr>
       </w:pPr>
-      <w:r>
-        <w:rPr>
-          <w:rFonts w:ascii="Times New Roman" w:hAnsi="Times New Roman" w:cs="Times New Roman"/>
-        </w:rPr>
-        <w:t>The Ikairus . . . . . . . . . . . . . . . . . . . . . . . . . . . . . . . . . . . 577</w:t>
-      </w:r>
-    </w:p>
-    <w:p>
-      <w:pPr>
-        <w:rPr>
-          <w:rFonts w:ascii="Times New Roman" w:hAnsi="Times New Roman" w:cs="Times New Roman"/>
-        </w:rPr>
-      </w:pPr>
-      <w:r>
-        <w:rPr>
-          <w:rFonts w:ascii="Times New Roman" w:hAnsi="Times New Roman" w:cs="Times New Roman"/>
-        </w:rPr>
-        <w:t>VII. Bibliography . . . . . . . . . . . . . . . . . . . . . . . . . . . . . . . . . . 578</w:t>
+      <w:proofErr w:type="spellStart"/>
+      <w:r>
+        <w:rPr>
+          <w:rFonts w:ascii="Times New Roman" w:hAnsi="Times New Roman" w:cs="Times New Roman"/>
+        </w:rPr>
+        <w:t>The</w:t>
+      </w:r>
+      <w:proofErr w:type="spellEnd"/>
+      <w:r>
+        <w:rPr>
+          <w:rFonts w:ascii="Times New Roman" w:hAnsi="Times New Roman" w:cs="Times New Roman"/>
+        </w:rPr>
+        <w:t xml:space="preserve"> </w:t>
+      </w:r>
+      <w:proofErr w:type="spellStart"/>
+      <w:r>
+        <w:rPr>
+          <w:rFonts w:ascii="Times New Roman" w:hAnsi="Times New Roman" w:cs="Times New Roman"/>
+        </w:rPr>
+        <w:t>Ikairus</w:t>
+      </w:r>
+      <w:proofErr w:type="spellEnd"/>
+      <w:r>
+        <w:rPr>
+          <w:rFonts w:ascii="Times New Roman" w:hAnsi="Times New Roman" w:cs="Times New Roman"/>
+        </w:rPr>
+        <w:t xml:space="preserve"> . . . . . . . . . . . . . . . . . . . . . . . . . . . . . . . . . . . 577</w:t>
+      </w:r>
+    </w:p>
+    <w:p>
+      <w:pPr>
+        <w:rPr>
+          <w:rFonts w:ascii="Times New Roman" w:hAnsi="Times New Roman" w:cs="Times New Roman"/>
+        </w:rPr>
+      </w:pPr>
+      <w:r>
+        <w:rPr>
+          <w:rFonts w:ascii="Times New Roman" w:hAnsi="Times New Roman" w:cs="Times New Roman"/>
+        </w:rPr>
+        <w:t xml:space="preserve">VII. </w:t>
+      </w:r>
+      <w:proofErr w:type="spellStart"/>
+      <w:r>
+        <w:rPr>
+          <w:rFonts w:ascii="Times New Roman" w:hAnsi="Times New Roman" w:cs="Times New Roman"/>
+        </w:rPr>
+        <w:t>Bibliography</w:t>
+      </w:r>
+      <w:proofErr w:type="spellEnd"/>
+      <w:r>
+        <w:rPr>
+          <w:rFonts w:ascii="Times New Roman" w:hAnsi="Times New Roman" w:cs="Times New Roman"/>
+        </w:rPr>
+        <w:t xml:space="preserve"> . . . . . . . . . . . . . . . . . . . . . . . . . . . . . . . . . . 578</w:t>
       </w:r>
     </w:p>
     <w:p>
@@ -8146,8 +10076,6 @@
         </w:rPr>
         <w:t xml:space="preserve"> E: KRITERIJI ZA IZBIRO ORODIJ UPRAVLJANJA PROJEKTOV RAZVOJA PROGRAMSKE OPREME</w:t>
       </w:r>
-      <w:bookmarkStart w:id="0" w:name="_GoBack"/>
-      <w:bookmarkEnd w:id="0"/>
     </w:p>
     <w:p>
       <w:pPr>
@@ -8269,6 +10197,77 @@
           <w:szCs w:val="24"/>
         </w:rPr>
         <w:fldChar w:fldCharType="end"/>
+      </w:r>
+    </w:p>
+    <w:p>
+      <w:pPr>
+        <w:rPr>
+          <w:rFonts w:ascii="Times New Roman" w:hAnsi="Times New Roman" w:cs="Times New Roman"/>
+          <w:sz w:val="20"/>
+          <w:szCs w:val="24"/>
+        </w:rPr>
+      </w:pPr>
+      <w:r>
+        <w:rPr>
+          <w:rFonts w:ascii="Times New Roman" w:hAnsi="Times New Roman" w:cs="Times New Roman"/>
+          <w:sz w:val="20"/>
+          <w:szCs w:val="24"/>
+        </w:rPr>
+        <w:br w:type="page"/>
+      </w:r>
+    </w:p>
+    <w:p>
+      <w:pPr>
+        <w:jc w:val="center"/>
+        <w:rPr>
+          <w:rFonts w:ascii="Times New Roman" w:hAnsi="Times New Roman" w:cs="Times New Roman"/>
+          <w:sz w:val="20"/>
+          <w:szCs w:val="24"/>
+        </w:rPr>
+      </w:pPr>
+      <w:bookmarkStart w:id="0" w:name="_GoBack"/>
+      <w:bookmarkEnd w:id="0"/>
+      <w:r>
+        <w:rPr>
+          <w:noProof/>
+          <w:lang w:eastAsia="sl-SI"/>
+        </w:rPr>
+        <w:lastRenderedPageBreak/>
+        <w:drawing>
+          <wp:inline distT="0" distB="0" distL="0" distR="0" wp14:anchorId="1B9221EA" wp14:editId="502BBC77">
+            <wp:extent cx="3162300" cy="6842760"/>
+            <wp:effectExtent l="0" t="0" r="0" b="0"/>
+            <wp:docPr id="2" name="Slika 2"/>
+            <wp:cNvGraphicFramePr>
+              <a:graphicFrameLocks xmlns:a="http://schemas.openxmlformats.org/drawingml/2006/main" noChangeAspect="1"/>
+            </wp:cNvGraphicFramePr>
+            <a:graphic xmlns:a="http://schemas.openxmlformats.org/drawingml/2006/main">
+              <a:graphicData uri="http://schemas.openxmlformats.org/drawingml/2006/picture">
+                <pic:pic xmlns:pic="http://schemas.openxmlformats.org/drawingml/2006/picture">
+                  <pic:nvPicPr>
+                    <pic:cNvPr id="0" name=""/>
+                    <pic:cNvPicPr/>
+                  </pic:nvPicPr>
+                  <pic:blipFill>
+                    <a:blip r:embed="rId10"/>
+                    <a:stretch>
+                      <a:fillRect/>
+                    </a:stretch>
+                  </pic:blipFill>
+                  <pic:spPr>
+                    <a:xfrm>
+                      <a:off x="0" y="0"/>
+                      <a:ext cx="3162300" cy="6842760"/>
+                    </a:xfrm>
+                    <a:prstGeom prst="rect">
+                      <a:avLst/>
+                    </a:prstGeom>
+                  </pic:spPr>
+                </pic:pic>
+              </a:graphicData>
+            </a:graphic>
+          </wp:inline>
+        </w:drawing>
       </w:r>
     </w:p>
     <w:sectPr>
@@ -8494,6 +10493,7 @@
   <w:style w:type="character" w:default="1" w:styleId="Privzetapisavaodstavka">
     <w:name w:val="Default Paragraph Font"/>
     <w:uiPriority w:val="1"/>
+    <w:semiHidden/>
     <w:unhideWhenUsed/>
   </w:style>
   <w:style w:type="table" w:default="1" w:styleId="Navadnatabela">
@@ -8757,6 +10757,7 @@
   <w:style w:type="character" w:default="1" w:styleId="Privzetapisavaodstavka">
     <w:name w:val="Default Paragraph Font"/>
     <w:uiPriority w:val="1"/>
+    <w:semiHidden/>
     <w:unhideWhenUsed/>
   </w:style>
   <w:style w:type="table" w:default="1" w:styleId="Navadnatabela">
@@ -9147,7 +11148,7 @@
 </file>
 
 <file path=customXml/itemProps1.xml><?xml version="1.0" encoding="utf-8"?>
-<ds:datastoreItem xmlns:ds="http://schemas.openxmlformats.org/officeDocument/2006/customXml" ds:itemID="{6E4D232B-B728-470C-AA4B-092A8B5B0B0E}">
+<ds:datastoreItem xmlns:ds="http://schemas.openxmlformats.org/officeDocument/2006/customXml" ds:itemID="{C778EBC2-6020-4C90-B06F-FFE540562D03}">
   <ds:schemaRefs>
     <ds:schemaRef ds:uri="http://schemas.openxmlformats.org/officeDocument/2006/bibliography"/>
   </ds:schemaRefs>

</xml_diff>